<commit_message>
Only have notifications and design docx left to do
- chose a bg colour
-modified icon a little
-modified wireframe a little to fit with current design
</commit_message>
<xml_diff>
--- a/Design.docx
+++ b/Design.docx
@@ -3429,7 +3429,7 @@
               <mc:Fallback>
                 <w:pict>
                   <v:group id="Group 2" o:spid="_x0000_s1026" style="position:absolute;margin-left:0;margin-top:0;width:172.8pt;height:718.55pt;z-index:-251657216;mso-width-percent:330;mso-height-percent:950;mso-left-percent:40;mso-position-horizontal-relative:page;mso-position-vertical:center;mso-position-vertical-relative:page;mso-width-percent:330;mso-height-percent:950;mso-left-percent:40" coordsize="21945,91257" o:gfxdata="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">
-                    <v:rect id="Rectangle 3" o:spid="_x0000_s1027" style="position:absolute;width:1945;height:91257;visibility:visible;mso-wrap-style:square;v-text-anchor:middle" o:gfxdata="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" fillcolor="#242852 [3215]" stroked="f" strokeweight="1pt"/>
+                    <v:rect id="Rectangle 3" o:spid="_x0000_s1027" style="position:absolute;width:1945;height:91257;visibility:visible;mso-wrap-style:square;v-text-anchor:middle" o:gfxdata="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" fillcolor="#44546a [3215]" stroked="f" strokeweight="1pt"/>
                     <v:shapetype id="_x0000_t15" coordsize="21600,21600" o:spt="15" adj="16200" path="m@0,l,,,21600@0,21600,21600,10800xe">
                       <v:stroke joinstyle="miter"/>
                       <v:formulas>
@@ -3441,7 +3441,7 @@
                         <v:h position="#0,topLeft" xrange="0,21600"/>
                       </v:handles>
                     </v:shapetype>
-                    <v:shape id="Pentagon 4" o:spid="_x0000_s1028" type="#_x0000_t15" style="position:absolute;top:14668;width:21945;height:5521;visibility:visible;mso-wrap-style:square;v-text-anchor:middle" o:gfxdata="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" adj="18883" fillcolor="#4a66ac [3204]" stroked="f" strokeweight="1pt">
+                    <v:shape id="Pentagon 4" o:spid="_x0000_s1028" type="#_x0000_t15" style="position:absolute;top:14668;width:21945;height:5521;visibility:visible;mso-wrap-style:square;v-text-anchor:middle" o:gfxdata="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" adj="18883" fillcolor="#5b9bd5 [3204]" stroked="f" strokeweight="1pt">
                       <v:textbox inset=",0,14.4pt,0">
                         <w:txbxContent>
                           <w:sdt>
@@ -3491,96 +3491,96 @@
                     <v:group id="Group 5" o:spid="_x0000_s1029" style="position:absolute;left:762;top:42100;width:20574;height:49103" coordorigin="806,42118" coordsize="13062,31210" o:gfxdata="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">
                       <v:group id="Group 6" o:spid="_x0000_s1030" style="position:absolute;left:1410;top:42118;width:10478;height:31210" coordorigin="1410,42118" coordsize="10477,31210" o:gfxdata="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">
                         <o:lock v:ext="edit" aspectratio="t"/>
-                        <v:shape id="Freeform 20" o:spid="_x0000_s1031" style="position:absolute;left:3696;top:62168;width:1937;height:6985;visibility:visible;mso-wrap-style:square;v-text-anchor:top" coordsize="122,440" o:gfxdata="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" path="m,l39,152,84,304r38,113l122,440,76,306,39,180,6,53,,xe" fillcolor="#242852 [3215]" strokecolor="#242852 [3215]" strokeweight="0">
+                        <v:shape id="Freeform 20" o:spid="_x0000_s1031" style="position:absolute;left:3696;top:62168;width:1937;height:6985;visibility:visible;mso-wrap-style:square;v-text-anchor:top" coordsize="122,440" o:gfxdata="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" path="m,l39,152,84,304r38,113l122,440,76,306,39,180,6,53,,xe" fillcolor="#44546a [3215]" strokecolor="#44546a [3215]" strokeweight="0">
                           <v:path arrowok="t" o:connecttype="custom" o:connectlocs="0,0;61913,241300;133350,482600;193675,661988;193675,698500;120650,485775;61913,285750;9525,84138;0,0" o:connectangles="0,0,0,0,0,0,0,0,0"/>
                         </v:shape>
-                        <v:shape id="Freeform 21" o:spid="_x0000_s1032" style="position:absolute;left:5728;top:69058;width:1842;height:4270;visibility:visible;mso-wrap-style:square;v-text-anchor:top" coordsize="116,269" o:gfxdata="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" path="m,l8,19,37,93r30,74l116,269r-8,l60,169,30,98,1,25,,xe" fillcolor="#242852 [3215]" strokecolor="#242852 [3215]" strokeweight="0">
+                        <v:shape id="Freeform 21" o:spid="_x0000_s1032" style="position:absolute;left:5728;top:69058;width:1842;height:4270;visibility:visible;mso-wrap-style:square;v-text-anchor:top" coordsize="116,269" o:gfxdata="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" path="m,l8,19,37,93r30,74l116,269r-8,l60,169,30,98,1,25,,xe" fillcolor="#44546a [3215]" strokecolor="#44546a [3215]" strokeweight="0">
                           <v:path arrowok="t" o:connecttype="custom" o:connectlocs="0,0;12700,30163;58738,147638;106363,265113;184150,427038;171450,427038;95250,268288;47625,155575;1588,39688;0,0" o:connectangles="0,0,0,0,0,0,0,0,0,0"/>
                         </v:shape>
-                        <v:shape id="Freeform 22" o:spid="_x0000_s1033" style="position:absolute;left:1410;top:42118;width:2223;height:20193;visibility:visible;mso-wrap-style:square;v-text-anchor:top" coordsize="140,1272" o:gfxdata="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" path="m,l,,1,79r2,80l12,317,23,476,39,634,58,792,83,948r24,138l135,1223r5,49l138,1262,105,1106,77,949,53,792,35,634,20,476,9,317,2,159,,79,,xe" fillcolor="#242852 [3215]" strokecolor="#242852 [3215]" strokeweight="0">
+                        <v:shape id="Freeform 22" o:spid="_x0000_s1033" style="position:absolute;left:1410;top:42118;width:2223;height:20193;visibility:visible;mso-wrap-style:square;v-text-anchor:top" coordsize="140,1272" o:gfxdata="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" path="m,l,,1,79r2,80l12,317,23,476,39,634,58,792,83,948r24,138l135,1223r5,49l138,1262,105,1106,77,949,53,792,35,634,20,476,9,317,2,159,,79,,xe" fillcolor="#44546a [3215]" strokecolor="#44546a [3215]" strokeweight="0">
                           <v:path arrowok="t" o:connecttype="custom" o:connectlocs="0,0;0,0;1588,125413;4763,252413;19050,503238;36513,755650;61913,1006475;92075,1257300;131763,1504950;169863,1724025;214313,1941513;222250,2019300;219075,2003425;166688,1755775;122238,1506538;84138,1257300;55563,1006475;31750,755650;14288,503238;3175,252413;0,125413;0,0" o:connectangles="0,0,0,0,0,0,0,0,0,0,0,0,0,0,0,0,0,0,0,0,0,0"/>
                         </v:shape>
-                        <v:shape id="Freeform 23" o:spid="_x0000_s1034" style="position:absolute;left:3410;top:48611;width:715;height:13557;visibility:visible;mso-wrap-style:square;v-text-anchor:top" coordsize="45,854" o:gfxdata="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" path="m45,r,l35,66r-9,67l14,267,6,401,3,534,6,669r8,134l18,854r,-3l9,814,8,803,1,669,,534,3,401,12,267,25,132,34,66,45,xe" fillcolor="#242852 [3215]" strokecolor="#242852 [3215]" strokeweight="0">
+                        <v:shape id="Freeform 23" o:spid="_x0000_s1034" style="position:absolute;left:3410;top:48611;width:715;height:13557;visibility:visible;mso-wrap-style:square;v-text-anchor:top" coordsize="45,854" o:gfxdata="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" path="m45,r,l35,66r-9,67l14,267,6,401,3,534,6,669r8,134l18,854r,-3l9,814,8,803,1,669,,534,3,401,12,267,25,132,34,66,45,xe" fillcolor="#44546a [3215]" strokecolor="#44546a [3215]" strokeweight="0">
                           <v:path arrowok="t" o:connecttype="custom" o:connectlocs="71438,0;71438,0;55563,104775;41275,211138;22225,423863;9525,636588;4763,847725;9525,1062038;22225,1274763;28575,1355725;28575,1350963;14288,1292225;12700,1274763;1588,1062038;0,847725;4763,636588;19050,423863;39688,209550;53975,104775;71438,0" o:connectangles="0,0,0,0,0,0,0,0,0,0,0,0,0,0,0,0,0,0,0,0"/>
                         </v:shape>
-                        <v:shape id="Freeform 24" o:spid="_x0000_s1035" style="position:absolute;left:3633;top:62311;width:2444;height:9985;visibility:visible;mso-wrap-style:square;v-text-anchor:top" coordsize="154,629" o:gfxdata="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" path="m,l10,44r11,82l34,207r19,86l75,380r25,86l120,521r21,55l152,618r2,11l140,595,115,532,93,468,67,383,47,295,28,207,12,104,,xe" fillcolor="#242852 [3215]" strokecolor="#242852 [3215]" strokeweight="0">
+                        <v:shape id="Freeform 24" o:spid="_x0000_s1035" style="position:absolute;left:3633;top:62311;width:2444;height:9985;visibility:visible;mso-wrap-style:square;v-text-anchor:top" coordsize="154,629" o:gfxdata="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" path="m,l10,44r11,82l34,207r19,86l75,380r25,86l120,521r21,55l152,618r2,11l140,595,115,532,93,468,67,383,47,295,28,207,12,104,,xe" fillcolor="#44546a [3215]" strokecolor="#44546a [3215]" strokeweight="0">
                           <v:path arrowok="t" o:connecttype="custom" o:connectlocs="0,0;15875,69850;33338,200025;53975,328613;84138,465138;119063,603250;158750,739775;190500,827088;223838,914400;241300,981075;244475,998538;222250,944563;182563,844550;147638,742950;106363,608013;74613,468313;44450,328613;19050,165100;0,0" o:connectangles="0,0,0,0,0,0,0,0,0,0,0,0,0,0,0,0,0,0,0"/>
                         </v:shape>
-                        <v:shape id="Freeform 25" o:spid="_x0000_s1036" style="position:absolute;left:6204;top:72233;width:524;height:1095;visibility:visible;mso-wrap-style:square;v-text-anchor:top" coordsize="33,69" o:gfxdata="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" path="m,l33,69r-9,l12,35,,xe" fillcolor="#242852 [3215]" strokecolor="#242852 [3215]" strokeweight="0">
+                        <v:shape id="Freeform 25" o:spid="_x0000_s1036" style="position:absolute;left:6204;top:72233;width:524;height:1095;visibility:visible;mso-wrap-style:square;v-text-anchor:top" coordsize="33,69" o:gfxdata="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" path="m,l33,69r-9,l12,35,,xe" fillcolor="#44546a [3215]" strokecolor="#44546a [3215]" strokeweight="0">
                           <v:path arrowok="t" o:connecttype="custom" o:connectlocs="0,0;52388,109538;38100,109538;19050,55563;0,0" o:connectangles="0,0,0,0,0"/>
                         </v:shape>
-                        <v:shape id="Freeform 26" o:spid="_x0000_s1037" style="position:absolute;left:3553;top:61533;width:238;height:1476;visibility:visible;mso-wrap-style:square;v-text-anchor:top" coordsize="15,93" o:gfxdata="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" path="m,l9,37r,3l15,93,5,49,,xe" fillcolor="#242852 [3215]" strokecolor="#242852 [3215]" strokeweight="0">
+                        <v:shape id="Freeform 26" o:spid="_x0000_s1037" style="position:absolute;left:3553;top:61533;width:238;height:1476;visibility:visible;mso-wrap-style:square;v-text-anchor:top" coordsize="15,93" o:gfxdata="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" path="m,l9,37r,3l15,93,5,49,,xe" fillcolor="#44546a [3215]" strokecolor="#44546a [3215]" strokeweight="0">
                           <v:path arrowok="t" o:connecttype="custom" o:connectlocs="0,0;14288,58738;14288,63500;23813,147638;7938,77788;0,0" o:connectangles="0,0,0,0,0,0"/>
                         </v:shape>
-                        <v:shape id="Freeform 27" o:spid="_x0000_s1038" style="position:absolute;left:5633;top:56897;width:6255;height:12161;visibility:visible;mso-wrap-style:square;v-text-anchor:top" coordsize="394,766" o:gfxdata="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" path="m394,r,l356,38,319,77r-35,40l249,160r-42,58l168,276r-37,63l98,402,69,467,45,535,26,604,14,673,7,746,6,766,,749r1,-5l7,673,21,603,40,533,65,466,94,400r33,-64l164,275r40,-60l248,158r34,-42l318,76,354,37,394,xe" fillcolor="#242852 [3215]" strokecolor="#242852 [3215]" strokeweight="0">
+                        <v:shape id="Freeform 27" o:spid="_x0000_s1038" style="position:absolute;left:5633;top:56897;width:6255;height:12161;visibility:visible;mso-wrap-style:square;v-text-anchor:top" coordsize="394,766" o:gfxdata="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" path="m394,r,l356,38,319,77r-35,40l249,160r-42,58l168,276r-37,63l98,402,69,467,45,535,26,604,14,673,7,746,6,766,,749r1,-5l7,673,21,603,40,533,65,466,94,400r33,-64l164,275r40,-60l248,158r34,-42l318,76,354,37,394,xe" fillcolor="#44546a [3215]" strokecolor="#44546a [3215]" strokeweight="0">
                           <v:path arrowok="t" o:connecttype="custom" o:connectlocs="625475,0;625475,0;565150,60325;506413,122238;450850,185738;395288,254000;328613,346075;266700,438150;207963,538163;155575,638175;109538,741363;71438,849313;41275,958850;22225,1068388;11113,1184275;9525,1216025;0,1189038;1588,1181100;11113,1068388;33338,957263;63500,846138;103188,739775;149225,635000;201613,533400;260350,436563;323850,341313;393700,250825;447675,184150;504825,120650;561975,58738;625475,0" o:connectangles="0,0,0,0,0,0,0,0,0,0,0,0,0,0,0,0,0,0,0,0,0,0,0,0,0,0,0,0,0,0,0"/>
                         </v:shape>
-                        <v:shape id="Freeform 28" o:spid="_x0000_s1039" style="position:absolute;left:5633;top:69153;width:571;height:3080;visibility:visible;mso-wrap-style:square;v-text-anchor:top" coordsize="36,194" o:gfxdata="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" path="m,l6,16r1,3l11,80r9,52l33,185r3,9l21,161,15,145,5,81,1,41,,xe" fillcolor="#242852 [3215]" strokecolor="#242852 [3215]" strokeweight="0">
+                        <v:shape id="Freeform 28" o:spid="_x0000_s1039" style="position:absolute;left:5633;top:69153;width:571;height:3080;visibility:visible;mso-wrap-style:square;v-text-anchor:top" coordsize="36,194" o:gfxdata="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" path="m,l6,16r1,3l11,80r9,52l33,185r3,9l21,161,15,145,5,81,1,41,,xe" fillcolor="#44546a [3215]" strokecolor="#44546a [3215]" strokeweight="0">
                           <v:path arrowok="t" o:connecttype="custom" o:connectlocs="0,0;9525,25400;11113,30163;17463,127000;31750,209550;52388,293688;57150,307975;33338,255588;23813,230188;7938,128588;1588,65088;0,0" o:connectangles="0,0,0,0,0,0,0,0,0,0,0,0"/>
                         </v:shape>
-                        <v:shape id="Freeform 29" o:spid="_x0000_s1040" style="position:absolute;left:6077;top:72296;width:493;height:1032;visibility:visible;mso-wrap-style:square;v-text-anchor:top" coordsize="31,65" o:gfxdata="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" path="m,l31,65r-8,l,xe" fillcolor="#242852 [3215]" strokecolor="#242852 [3215]" strokeweight="0">
+                        <v:shape id="Freeform 29" o:spid="_x0000_s1040" style="position:absolute;left:6077;top:72296;width:493;height:1032;visibility:visible;mso-wrap-style:square;v-text-anchor:top" coordsize="31,65" o:gfxdata="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" path="m,l31,65r-8,l,xe" fillcolor="#44546a [3215]" strokecolor="#44546a [3215]" strokeweight="0">
                           <v:path arrowok="t" o:connecttype="custom" o:connectlocs="0,0;49213,103188;36513,103188;0,0" o:connectangles="0,0,0,0"/>
                         </v:shape>
-                        <v:shape id="Freeform 30" o:spid="_x0000_s1041" style="position:absolute;left:5633;top:68788;width:111;height:666;visibility:visible;mso-wrap-style:square;v-text-anchor:top" coordsize="7,42" o:gfxdata="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" path="m,l6,17,7,42,6,39,,23,,xe" fillcolor="#242852 [3215]" strokecolor="#242852 [3215]" strokeweight="0">
+                        <v:shape id="Freeform 30" o:spid="_x0000_s1041" style="position:absolute;left:5633;top:68788;width:111;height:666;visibility:visible;mso-wrap-style:square;v-text-anchor:top" coordsize="7,42" o:gfxdata="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" path="m,l6,17,7,42,6,39,,23,,xe" fillcolor="#44546a [3215]" strokecolor="#44546a [3215]" strokeweight="0">
                           <v:path arrowok="t" o:connecttype="custom" o:connectlocs="0,0;9525,26988;11113,66675;9525,61913;0,36513;0,0" o:connectangles="0,0,0,0,0,0"/>
                         </v:shape>
-                        <v:shape id="Freeform 31" o:spid="_x0000_s1042" style="position:absolute;left:5871;top:71455;width:714;height:1873;visibility:visible;mso-wrap-style:square;v-text-anchor:top" coordsize="45,118" o:gfxdata="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" path="m,l6,16,21,49,33,84r12,34l44,118,13,53,11,42,,xe" fillcolor="#242852 [3215]" strokecolor="#242852 [3215]" strokeweight="0">
+                        <v:shape id="Freeform 31" o:spid="_x0000_s1042" style="position:absolute;left:5871;top:71455;width:714;height:1873;visibility:visible;mso-wrap-style:square;v-text-anchor:top" coordsize="45,118" o:gfxdata="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" path="m,l6,16,21,49,33,84r12,34l44,118,13,53,11,42,,xe" fillcolor="#44546a [3215]" strokecolor="#44546a [3215]" strokeweight="0">
                           <v:path arrowok="t" o:connecttype="custom" o:connectlocs="0,0;9525,25400;33338,77788;52388,133350;71438,187325;69850,187325;20638,84138;17463,66675;0,0" o:connectangles="0,0,0,0,0,0,0,0,0"/>
                         </v:shape>
                       </v:group>
                       <v:group id="Group 7" o:spid="_x0000_s1043" style="position:absolute;left:806;top:48269;width:13063;height:25059" coordorigin="806,46499" coordsize="8747,16779" o:gfxdata="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">
                         <o:lock v:ext="edit" aspectratio="t"/>
-                        <v:shape id="Freeform 8" o:spid="_x0000_s1044" style="position:absolute;left:1187;top:51897;width:1984;height:7143;visibility:visible;mso-wrap-style:square;v-text-anchor:top" coordsize="125,450" o:gfxdata="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" path="m,l41,155,86,309r39,116l125,450,79,311,41,183,7,54,,xe" fillcolor="#242852 [3215]" strokecolor="#242852 [3215]" strokeweight="0">
+                        <v:shape id="Freeform 8" o:spid="_x0000_s1044" style="position:absolute;left:1187;top:51897;width:1984;height:7143;visibility:visible;mso-wrap-style:square;v-text-anchor:top" coordsize="125,450" o:gfxdata="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" path="m,l41,155,86,309r39,116l125,450,79,311,41,183,7,54,,xe" fillcolor="#44546a [3215]" strokecolor="#44546a [3215]" strokeweight="0">
                           <v:fill opacity="13107f"/>
                           <v:stroke opacity="13107f"/>
                           <v:path arrowok="t" o:connecttype="custom" o:connectlocs="0,0;65088,246063;136525,490538;198438,674688;198438,714375;125413,493713;65088,290513;11113,85725;0,0" o:connectangles="0,0,0,0,0,0,0,0,0"/>
                         </v:shape>
-                        <v:shape id="Freeform 9" o:spid="_x0000_s1045" style="position:absolute;left:3282;top:58913;width:1874;height:4366;visibility:visible;mso-wrap-style:square;v-text-anchor:top" coordsize="118,275" o:gfxdata="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" path="m,l8,20,37,96r32,74l118,275r-9,l61,174,30,100,,26,,xe" fillcolor="#242852 [3215]" strokecolor="#242852 [3215]" strokeweight="0">
+                        <v:shape id="Freeform 9" o:spid="_x0000_s1045" style="position:absolute;left:3282;top:58913;width:1874;height:4366;visibility:visible;mso-wrap-style:square;v-text-anchor:top" coordsize="118,275" o:gfxdata="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" path="m,l8,20,37,96r32,74l118,275r-9,l61,174,30,100,,26,,xe" fillcolor="#44546a [3215]" strokecolor="#44546a [3215]" strokeweight="0">
                           <v:fill opacity="13107f"/>
                           <v:stroke opacity="13107f"/>
                           <v:path arrowok="t" o:connecttype="custom" o:connectlocs="0,0;12700,31750;58738,152400;109538,269875;187325,436563;173038,436563;96838,276225;47625,158750;0,41275;0,0" o:connectangles="0,0,0,0,0,0,0,0,0,0"/>
                         </v:shape>
-                        <v:shape id="Freeform 10" o:spid="_x0000_s1046" style="position:absolute;left:806;top:50103;width:317;height:1921;visibility:visible;mso-wrap-style:square;v-text-anchor:top" coordsize="20,121" o:gfxdata="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" path="m,l16,72r4,49l18,112,,31,,xe" fillcolor="#242852 [3215]" strokecolor="#242852 [3215]" strokeweight="0">
+                        <v:shape id="Freeform 10" o:spid="_x0000_s1046" style="position:absolute;left:806;top:50103;width:317;height:1921;visibility:visible;mso-wrap-style:square;v-text-anchor:top" coordsize="20,121" o:gfxdata="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" path="m,l16,72r4,49l18,112,,31,,xe" fillcolor="#44546a [3215]" strokecolor="#44546a [3215]" strokeweight="0">
                           <v:fill opacity="13107f"/>
                           <v:stroke opacity="13107f"/>
                           <v:path arrowok="t" o:connecttype="custom" o:connectlocs="0,0;25400,114300;31750,192088;28575,177800;0,49213;0,0" o:connectangles="0,0,0,0,0,0"/>
                         </v:shape>
-                        <v:shape id="Freeform 12" o:spid="_x0000_s1047" style="position:absolute;left:1123;top:52024;width:2509;height:10207;visibility:visible;mso-wrap-style:square;v-text-anchor:top" coordsize="158,643" o:gfxdata="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" path="m,l11,46r11,83l36,211r19,90l76,389r27,87l123,533r21,55l155,632r3,11l142,608,118,544,95,478,69,391,47,302,29,212,13,107,,xe" fillcolor="#242852 [3215]" strokecolor="#242852 [3215]" strokeweight="0">
+                        <v:shape id="Freeform 12" o:spid="_x0000_s1047" style="position:absolute;left:1123;top:52024;width:2509;height:10207;visibility:visible;mso-wrap-style:square;v-text-anchor:top" coordsize="158,643" o:gfxdata="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" path="m,l11,46r11,83l36,211r19,90l76,389r27,87l123,533r21,55l155,632r3,11l142,608,118,544,95,478,69,391,47,302,29,212,13,107,,xe" fillcolor="#44546a [3215]" strokecolor="#44546a [3215]" strokeweight="0">
                           <v:fill opacity="13107f"/>
                           <v:stroke opacity="13107f"/>
                           <v:path arrowok="t" o:connecttype="custom" o:connectlocs="0,0;17463,73025;34925,204788;57150,334963;87313,477838;120650,617538;163513,755650;195263,846138;228600,933450;246063,1003300;250825,1020763;225425,965200;187325,863600;150813,758825;109538,620713;74613,479425;46038,336550;20638,169863;0,0" o:connectangles="0,0,0,0,0,0,0,0,0,0,0,0,0,0,0,0,0,0,0"/>
                         </v:shape>
-                        <v:shape id="Freeform 13" o:spid="_x0000_s1048" style="position:absolute;left:3759;top:62152;width:524;height:1127;visibility:visible;mso-wrap-style:square;v-text-anchor:top" coordsize="33,71" o:gfxdata="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" path="m,l33,71r-9,l11,36,,xe" fillcolor="#242852 [3215]" strokecolor="#242852 [3215]" strokeweight="0">
+                        <v:shape id="Freeform 13" o:spid="_x0000_s1048" style="position:absolute;left:3759;top:62152;width:524;height:1127;visibility:visible;mso-wrap-style:square;v-text-anchor:top" coordsize="33,71" o:gfxdata="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" path="m,l33,71r-9,l11,36,,xe" fillcolor="#44546a [3215]" strokecolor="#44546a [3215]" strokeweight="0">
                           <v:fill opacity="13107f"/>
                           <v:stroke opacity="13107f"/>
                           <v:path arrowok="t" o:connecttype="custom" o:connectlocs="0,0;52388,112713;38100,112713;17463,57150;0,0" o:connectangles="0,0,0,0,0"/>
                         </v:shape>
-                        <v:shape id="Freeform 14" o:spid="_x0000_s1049" style="position:absolute;left:1060;top:51246;width:238;height:1508;visibility:visible;mso-wrap-style:square;v-text-anchor:top" coordsize="15,95" o:gfxdata="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" path="m,l8,37r,4l15,95,4,49,,xe" fillcolor="#242852 [3215]" strokecolor="#242852 [3215]" strokeweight="0">
+                        <v:shape id="Freeform 14" o:spid="_x0000_s1049" style="position:absolute;left:1060;top:51246;width:238;height:1508;visibility:visible;mso-wrap-style:square;v-text-anchor:top" coordsize="15,95" o:gfxdata="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" path="m,l8,37r,4l15,95,4,49,,xe" fillcolor="#44546a [3215]" strokecolor="#44546a [3215]" strokeweight="0">
                           <v:fill opacity="13107f"/>
                           <v:stroke opacity="13107f"/>
                           <v:path arrowok="t" o:connecttype="custom" o:connectlocs="0,0;12700,58738;12700,65088;23813,150813;6350,77788;0,0" o:connectangles="0,0,0,0,0,0"/>
                         </v:shape>
-                        <v:shape id="Freeform 15" o:spid="_x0000_s1050" style="position:absolute;left:3171;top:46499;width:6382;height:12414;visibility:visible;mso-wrap-style:square;v-text-anchor:top" coordsize="402,782" o:gfxdata="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" path="m402,r,1l363,39,325,79r-35,42l255,164r-44,58l171,284r-38,62l100,411,71,478,45,546,27,617,13,689,7,761r,21l,765r1,-4l7,688,21,616,40,545,66,475,95,409r35,-66l167,281r42,-61l253,163r34,-43l324,78,362,38,402,xe" fillcolor="#242852 [3215]" strokecolor="#242852 [3215]" strokeweight="0">
+                        <v:shape id="Freeform 15" o:spid="_x0000_s1050" style="position:absolute;left:3171;top:46499;width:6382;height:12414;visibility:visible;mso-wrap-style:square;v-text-anchor:top" coordsize="402,782" o:gfxdata="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" path="m402,r,1l363,39,325,79r-35,42l255,164r-44,58l171,284r-38,62l100,411,71,478,45,546,27,617,13,689,7,761r,21l,765r1,-4l7,688,21,616,40,545,66,475,95,409r35,-66l167,281r42,-61l253,163r34,-43l324,78,362,38,402,xe" fillcolor="#44546a [3215]" strokecolor="#44546a [3215]" strokeweight="0">
                           <v:fill opacity="13107f"/>
                           <v:stroke opacity="13107f"/>
                           <v:path arrowok="t" o:connecttype="custom" o:connectlocs="638175,0;638175,1588;576263,61913;515938,125413;460375,192088;404813,260350;334963,352425;271463,450850;211138,549275;158750,652463;112713,758825;71438,866775;42863,979488;20638,1093788;11113,1208088;11113,1241425;0,1214438;1588,1208088;11113,1092200;33338,977900;63500,865188;104775,754063;150813,649288;206375,544513;265113,446088;331788,349250;401638,258763;455613,190500;514350,123825;574675,60325;638175,0" o:connectangles="0,0,0,0,0,0,0,0,0,0,0,0,0,0,0,0,0,0,0,0,0,0,0,0,0,0,0,0,0,0,0"/>
                         </v:shape>
-                        <v:shape id="Freeform 16" o:spid="_x0000_s1051" style="position:absolute;left:3171;top:59040;width:588;height:3112;visibility:visible;mso-wrap-style:square;v-text-anchor:top" coordsize="37,196" o:gfxdata="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" path="m,l6,15r1,3l12,80r9,54l33,188r4,8l22,162,15,146,5,81,1,40,,xe" fillcolor="#242852 [3215]" strokecolor="#242852 [3215]" strokeweight="0">
+                        <v:shape id="Freeform 16" o:spid="_x0000_s1051" style="position:absolute;left:3171;top:59040;width:588;height:3112;visibility:visible;mso-wrap-style:square;v-text-anchor:top" coordsize="37,196" o:gfxdata="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" path="m,l6,15r1,3l12,80r9,54l33,188r4,8l22,162,15,146,5,81,1,40,,xe" fillcolor="#44546a [3215]" strokecolor="#44546a [3215]" strokeweight="0">
                           <v:fill opacity="13107f"/>
                           <v:stroke opacity="13107f"/>
                           <v:path arrowok="t" o:connecttype="custom" o:connectlocs="0,0;9525,23813;11113,28575;19050,127000;33338,212725;52388,298450;58738,311150;34925,257175;23813,231775;7938,128588;1588,63500;0,0" o:connectangles="0,0,0,0,0,0,0,0,0,0,0,0"/>
                         </v:shape>
-                        <v:shape id="Freeform 17" o:spid="_x0000_s1052" style="position:absolute;left:3632;top:62231;width:492;height:1048;visibility:visible;mso-wrap-style:square;v-text-anchor:top" coordsize="31,66" o:gfxdata="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" path="m,l31,66r-7,l,xe" fillcolor="#242852 [3215]" strokecolor="#242852 [3215]" strokeweight="0">
+                        <v:shape id="Freeform 17" o:spid="_x0000_s1052" style="position:absolute;left:3632;top:62231;width:492;height:1048;visibility:visible;mso-wrap-style:square;v-text-anchor:top" coordsize="31,66" o:gfxdata="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" path="m,l31,66r-7,l,xe" fillcolor="#44546a [3215]" strokecolor="#44546a [3215]" strokeweight="0">
                           <v:fill opacity="13107f"/>
                           <v:stroke opacity="13107f"/>
                           <v:path arrowok="t" o:connecttype="custom" o:connectlocs="0,0;49213,104775;38100,104775;0,0" o:connectangles="0,0,0,0"/>
                         </v:shape>
-                        <v:shape id="Freeform 18" o:spid="_x0000_s1053" style="position:absolute;left:3171;top:58644;width:111;height:682;visibility:visible;mso-wrap-style:square;v-text-anchor:top" coordsize="7,43" o:gfxdata="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" path="m,l7,17r,26l6,40,,25,,xe" fillcolor="#242852 [3215]" strokecolor="#242852 [3215]" strokeweight="0">
+                        <v:shape id="Freeform 18" o:spid="_x0000_s1053" style="position:absolute;left:3171;top:58644;width:111;height:682;visibility:visible;mso-wrap-style:square;v-text-anchor:top" coordsize="7,43" o:gfxdata="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" path="m,l7,17r,26l6,40,,25,,xe" fillcolor="#44546a [3215]" strokecolor="#44546a [3215]" strokeweight="0">
                           <v:fill opacity="13107f"/>
                           <v:stroke opacity="13107f"/>
                           <v:path arrowok="t" o:connecttype="custom" o:connectlocs="0,0;11113,26988;11113,68263;9525,63500;0,39688;0,0" o:connectangles="0,0,0,0,0,0"/>
                         </v:shape>
-                        <v:shape id="Freeform 19" o:spid="_x0000_s1054" style="position:absolute;left:3409;top:61358;width:731;height:1921;visibility:visible;mso-wrap-style:square;v-text-anchor:top" coordsize="46,121" o:gfxdata="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" path="m,l7,16,22,50,33,86r13,35l45,121,14,55,11,44,,xe" fillcolor="#242852 [3215]" strokecolor="#242852 [3215]" strokeweight="0">
+                        <v:shape id="Freeform 19" o:spid="_x0000_s1054" style="position:absolute;left:3409;top:61358;width:731;height:1921;visibility:visible;mso-wrap-style:square;v-text-anchor:top" coordsize="46,121" o:gfxdata="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" path="m,l7,16,22,50,33,86r13,35l45,121,14,55,11,44,,xe" fillcolor="#44546a [3215]" strokecolor="#44546a [3215]" strokeweight="0">
                           <v:fill opacity="13107f"/>
                           <v:stroke opacity="13107f"/>
                           <v:path arrowok="t" o:connecttype="custom" o:connectlocs="0,0;11113,25400;34925,79375;52388,136525;73025,192088;71438,192088;22225,87313;17463,69850;0,0" o:connectangles="0,0,0,0,0,0,0,0,0"/>
@@ -3593,6 +3593,16 @@
               </mc:Fallback>
             </mc:AlternateContent>
           </w:r>
+        </w:p>
+        <w:p>
+          <w:pPr>
+            <w:rPr>
+              <w:rFonts w:asciiTheme="majorHAnsi" w:eastAsiaTheme="majorEastAsia" w:hAnsiTheme="majorHAnsi" w:cstheme="majorBidi"/>
+              <w:color w:val="2E74B5" w:themeColor="accent1" w:themeShade="BF"/>
+              <w:sz w:val="26"/>
+              <w:szCs w:val="26"/>
+            </w:rPr>
+          </w:pPr>
           <w:r>
             <w:rPr>
               <w:noProof/>
@@ -3601,34 +3611,16 @@
             <mc:AlternateContent>
               <mc:Choice Requires="wps">
                 <w:drawing>
-                  <wp:anchor distT="0" distB="0" distL="114300" distR="114300" simplePos="0" relativeHeight="251660288" behindDoc="0" locked="0" layoutInCell="1" allowOverlap="1" wp14:anchorId="0385E1F4" wp14:editId="4239F487">
+                  <wp:anchor distT="0" distB="0" distL="114300" distR="114300" simplePos="0" relativeHeight="251660288" behindDoc="0" locked="0" layoutInCell="1" allowOverlap="1" wp14:anchorId="2CB5BD3A" wp14:editId="5329223A">
                     <wp:simplePos x="0" y="0"/>
-                    <mc:AlternateContent>
-                      <mc:Choice Requires="wp14">
-                        <wp:positionH relativeFrom="page">
-                          <wp14:pctPosHOffset>42000</wp14:pctPosHOffset>
-                        </wp:positionH>
-                      </mc:Choice>
-                      <mc:Fallback>
-                        <wp:positionH relativeFrom="page">
-                          <wp:posOffset>3175000</wp:posOffset>
-                        </wp:positionH>
-                      </mc:Fallback>
-                    </mc:AlternateContent>
-                    <mc:AlternateContent>
-                      <mc:Choice Requires="wp14">
-                        <wp:positionV relativeFrom="page">
-                          <wp14:pctPosVOffset>17500</wp14:pctPosVOffset>
-                        </wp:positionV>
-                      </mc:Choice>
-                      <mc:Fallback>
-                        <wp:positionV relativeFrom="page">
-                          <wp:posOffset>1870710</wp:posOffset>
-                        </wp:positionV>
-                      </mc:Fallback>
-                    </mc:AlternateContent>
-                    <wp:extent cx="3657600" cy="1069848"/>
-                    <wp:effectExtent l="0" t="0" r="7620" b="635"/>
+                    <wp:positionH relativeFrom="page">
+                      <wp:posOffset>2967037</wp:posOffset>
+                    </wp:positionH>
+                    <wp:positionV relativeFrom="page">
+                      <wp:posOffset>1885950</wp:posOffset>
+                    </wp:positionV>
+                    <wp:extent cx="4110037" cy="1069848"/>
+                    <wp:effectExtent l="0" t="0" r="5080" b="12700"/>
                     <wp:wrapNone/>
                     <wp:docPr id="1" name="Text Box 1"/>
                     <wp:cNvGraphicFramePr/>
@@ -3639,7 +3631,7 @@
                           <wps:spPr>
                             <a:xfrm>
                               <a:off x="0" y="0"/>
-                              <a:ext cx="3657600" cy="1069848"/>
+                              <a:ext cx="4110037" cy="1069848"/>
                             </a:xfrm>
                             <a:prstGeom prst="rect">
                               <a:avLst/>
@@ -3697,7 +3689,16 @@
                                         <w:sz w:val="72"/>
                                         <w:szCs w:val="72"/>
                                       </w:rPr>
-                                      <w:t>Design Document</w:t>
+                                      <w:t xml:space="preserve">Design </w:t>
+                                    </w:r>
+                                    <w:r>
+                                      <w:rPr>
+                                        <w:rFonts w:asciiTheme="majorHAnsi" w:eastAsiaTheme="majorEastAsia" w:hAnsiTheme="majorHAnsi" w:cstheme="majorBidi"/>
+                                        <w:color w:val="262626" w:themeColor="text1" w:themeTint="D9"/>
+                                        <w:sz w:val="72"/>
+                                        <w:szCs w:val="72"/>
+                                      </w:rPr>
+                                      <w:t>Document</w:t>
                                     </w:r>
                                   </w:sdtContent>
                                 </w:sdt>
@@ -3780,7 +3781,7 @@
                       </a:graphicData>
                     </a:graphic>
                     <wp14:sizeRelH relativeFrom="page">
-                      <wp14:pctWidth>45000</wp14:pctWidth>
+                      <wp14:pctWidth>0</wp14:pctWidth>
                     </wp14:sizeRelH>
                     <wp14:sizeRelV relativeFrom="margin">
                       <wp14:pctHeight>0</wp14:pctHeight>
@@ -3790,11 +3791,11 @@
               </mc:Choice>
               <mc:Fallback>
                 <w:pict>
-                  <v:shapetype w14:anchorId="0385E1F4" id="_x0000_t202" coordsize="21600,21600" o:spt="202" path="m,l,21600r21600,l21600,xe">
+                  <v:shapetype w14:anchorId="2CB5BD3A" id="_x0000_t202" coordsize="21600,21600" o:spt="202" path="m,l,21600r21600,l21600,xe">
                     <v:stroke joinstyle="miter"/>
                     <v:path gradientshapeok="t" o:connecttype="rect"/>
                   </v:shapetype>
-                  <v:shape id="Text Box 1" o:spid="_x0000_s1055" type="#_x0000_t202" style="position:absolute;margin-left:0;margin-top:0;width:4in;height:84.25pt;z-index:251660288;visibility:visible;mso-wrap-style:square;mso-width-percent:450;mso-height-percent:0;mso-left-percent:420;mso-top-percent:175;mso-wrap-distance-left:9pt;mso-wrap-distance-top:0;mso-wrap-distance-right:9pt;mso-wrap-distance-bottom:0;mso-position-horizontal-relative:page;mso-position-vertical-relative:page;mso-width-percent:450;mso-height-percent:0;mso-left-percent:420;mso-top-percent:175;mso-width-relative:page;mso-height-relative:margin;v-text-anchor:top" o:gfxdata="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" filled="f" stroked="f" strokeweight=".5pt">
+                  <v:shape id="Text Box 1" o:spid="_x0000_s1055" type="#_x0000_t202" style="position:absolute;margin-left:233.6pt;margin-top:148.5pt;width:323.6pt;height:84.25pt;z-index:251660288;visibility:visible;mso-wrap-style:square;mso-width-percent:0;mso-height-percent:0;mso-wrap-distance-left:9pt;mso-wrap-distance-top:0;mso-wrap-distance-right:9pt;mso-wrap-distance-bottom:0;mso-position-horizontal:absolute;mso-position-horizontal-relative:page;mso-position-vertical:absolute;mso-position-vertical-relative:page;mso-width-percent:0;mso-height-percent:0;mso-width-relative:page;mso-height-relative:margin;v-text-anchor:top" o:gfxdata="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" filled="f" stroked="f" strokeweight=".5pt">
                     <v:textbox style="mso-fit-shape-to-text:t" inset="0,0,0,0">
                       <w:txbxContent>
                         <w:p>
@@ -3828,7 +3829,16 @@
                                   <w:sz w:val="72"/>
                                   <w:szCs w:val="72"/>
                                 </w:rPr>
-                                <w:t>Design Document</w:t>
+                                <w:t xml:space="preserve">Design </w:t>
+                              </w:r>
+                              <w:r>
+                                <w:rPr>
+                                  <w:rFonts w:asciiTheme="majorHAnsi" w:eastAsiaTheme="majorEastAsia" w:hAnsiTheme="majorHAnsi" w:cstheme="majorBidi"/>
+                                  <w:color w:val="262626" w:themeColor="text1" w:themeTint="D9"/>
+                                  <w:sz w:val="72"/>
+                                  <w:szCs w:val="72"/>
+                                </w:rPr>
+                                <w:t>Document</w:t>
                               </w:r>
                             </w:sdtContent>
                           </w:sdt>
@@ -3907,16 +3917,6 @@
               </mc:Fallback>
             </mc:AlternateContent>
           </w:r>
-        </w:p>
-        <w:p>
-          <w:pPr>
-            <w:rPr>
-              <w:rFonts w:asciiTheme="majorHAnsi" w:eastAsiaTheme="majorEastAsia" w:hAnsiTheme="majorHAnsi" w:cstheme="majorBidi"/>
-              <w:color w:val="374C80" w:themeColor="accent1" w:themeShade="BF"/>
-              <w:sz w:val="26"/>
-              <w:szCs w:val="26"/>
-            </w:rPr>
-          </w:pPr>
           <w:r>
             <w:rPr>
               <w:noProof/>
@@ -3928,7 +3928,7 @@
                   <wp:anchor distT="0" distB="0" distL="114300" distR="114300" simplePos="0" relativeHeight="251661312" behindDoc="0" locked="0" layoutInCell="1" allowOverlap="1" wp14:anchorId="7B5D6A39" wp14:editId="49C10BC9">
                     <wp:simplePos x="0" y="0"/>
                     <wp:positionH relativeFrom="page">
-                      <wp:posOffset>3523297</wp:posOffset>
+                      <wp:posOffset>3461068</wp:posOffset>
                     </wp:positionH>
                     <wp:positionV relativeFrom="margin">
                       <wp:align>bottom</wp:align>
@@ -3976,7 +3976,7 @@
                                 <w:pPr>
                                   <w:pStyle w:val="NoSpacing"/>
                                   <w:rPr>
-                                    <w:color w:val="4A66AC" w:themeColor="accent1"/>
+                                    <w:color w:val="5B9BD5" w:themeColor="accent1"/>
                                     <w:sz w:val="26"/>
                                     <w:szCs w:val="26"/>
                                   </w:rPr>
@@ -3984,7 +3984,7 @@
                                 <w:sdt>
                                   <w:sdtPr>
                                     <w:rPr>
-                                      <w:color w:val="4A66AC" w:themeColor="accent1"/>
+                                      <w:color w:val="5B9BD5" w:themeColor="accent1"/>
                                       <w:sz w:val="26"/>
                                       <w:szCs w:val="26"/>
                                     </w:rPr>
@@ -3997,7 +3997,7 @@
                                   <w:sdtContent>
                                     <w:r>
                                       <w:rPr>
-                                        <w:color w:val="4A66AC" w:themeColor="accent1"/>
+                                        <w:color w:val="5B9BD5" w:themeColor="accent1"/>
                                         <w:sz w:val="26"/>
                                         <w:szCs w:val="26"/>
                                         <w:lang w:val="en-NZ"/>
@@ -4006,7 +4006,7 @@
                                     </w:r>
                                     <w:r>
                                       <w:rPr>
-                                        <w:color w:val="4A66AC" w:themeColor="accent1"/>
+                                        <w:color w:val="5B9BD5" w:themeColor="accent1"/>
                                         <w:sz w:val="26"/>
                                         <w:szCs w:val="26"/>
                                         <w:lang w:val="en-NZ"/>
@@ -4015,7 +4015,7 @@
                                     </w:r>
                                     <w:r>
                                       <w:rPr>
-                                        <w:color w:val="4A66AC" w:themeColor="accent1"/>
+                                        <w:color w:val="5B9BD5" w:themeColor="accent1"/>
                                         <w:sz w:val="26"/>
                                         <w:szCs w:val="26"/>
                                         <w:lang w:val="en-NZ"/>
@@ -4024,7 +4024,7 @@
                                     </w:r>
                                     <w:r>
                                       <w:rPr>
-                                        <w:color w:val="4A66AC" w:themeColor="accent1"/>
+                                        <w:color w:val="5B9BD5" w:themeColor="accent1"/>
                                         <w:sz w:val="26"/>
                                         <w:szCs w:val="26"/>
                                         <w:lang w:val="en-NZ"/>
@@ -4131,14 +4131,14 @@
               </mc:Choice>
               <mc:Fallback>
                 <w:pict>
-                  <v:shape w14:anchorId="7B5D6A39" id="Text Box 32" o:spid="_x0000_s1056" type="#_x0000_t202" style="position:absolute;margin-left:277.4pt;margin-top:0;width:4in;height:28.8pt;z-index:251661312;visibility:visible;mso-wrap-style:square;mso-width-percent:450;mso-height-percent:0;mso-wrap-distance-left:9pt;mso-wrap-distance-top:0;mso-wrap-distance-right:9pt;mso-wrap-distance-bottom:0;mso-position-horizontal:absolute;mso-position-horizontal-relative:page;mso-position-vertical:bottom;mso-position-vertical-relative:margin;mso-width-percent:450;mso-height-percent:0;mso-width-relative:page;mso-height-relative:margin;v-text-anchor:bottom" o:gfxdata="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" filled="f" stroked="f" strokeweight=".5pt">
+                  <v:shape w14:anchorId="7B5D6A39" id="Text Box 32" o:spid="_x0000_s1056" type="#_x0000_t202" style="position:absolute;margin-left:272.55pt;margin-top:0;width:4in;height:28.8pt;z-index:251661312;visibility:visible;mso-wrap-style:square;mso-width-percent:450;mso-height-percent:0;mso-wrap-distance-left:9pt;mso-wrap-distance-top:0;mso-wrap-distance-right:9pt;mso-wrap-distance-bottom:0;mso-position-horizontal:absolute;mso-position-horizontal-relative:page;mso-position-vertical:bottom;mso-position-vertical-relative:margin;mso-width-percent:450;mso-height-percent:0;mso-width-relative:page;mso-height-relative:margin;v-text-anchor:bottom" o:gfxdata="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" filled="f" stroked="f" strokeweight=".5pt">
                     <v:textbox style="mso-fit-shape-to-text:t" inset="0,0,0,0">
                       <w:txbxContent>
                         <w:p>
                           <w:pPr>
                             <w:pStyle w:val="NoSpacing"/>
                             <w:rPr>
-                              <w:color w:val="4A66AC" w:themeColor="accent1"/>
+                              <w:color w:val="5B9BD5" w:themeColor="accent1"/>
                               <w:sz w:val="26"/>
                               <w:szCs w:val="26"/>
                             </w:rPr>
@@ -4146,7 +4146,7 @@
                           <w:sdt>
                             <w:sdtPr>
                               <w:rPr>
-                                <w:color w:val="4A66AC" w:themeColor="accent1"/>
+                                <w:color w:val="5B9BD5" w:themeColor="accent1"/>
                                 <w:sz w:val="26"/>
                                 <w:szCs w:val="26"/>
                               </w:rPr>
@@ -4159,7 +4159,7 @@
                             <w:sdtContent>
                               <w:r>
                                 <w:rPr>
-                                  <w:color w:val="4A66AC" w:themeColor="accent1"/>
+                                  <w:color w:val="5B9BD5" w:themeColor="accent1"/>
                                   <w:sz w:val="26"/>
                                   <w:szCs w:val="26"/>
                                   <w:lang w:val="en-NZ"/>
@@ -4168,7 +4168,7 @@
                               </w:r>
                               <w:r>
                                 <w:rPr>
-                                  <w:color w:val="4A66AC" w:themeColor="accent1"/>
+                                  <w:color w:val="5B9BD5" w:themeColor="accent1"/>
                                   <w:sz w:val="26"/>
                                   <w:szCs w:val="26"/>
                                   <w:lang w:val="en-NZ"/>
@@ -4177,7 +4177,7 @@
                               </w:r>
                               <w:r>
                                 <w:rPr>
-                                  <w:color w:val="4A66AC" w:themeColor="accent1"/>
+                                  <w:color w:val="5B9BD5" w:themeColor="accent1"/>
                                   <w:sz w:val="26"/>
                                   <w:szCs w:val="26"/>
                                   <w:lang w:val="en-NZ"/>
@@ -4186,7 +4186,7 @@
                               </w:r>
                               <w:r>
                                 <w:rPr>
-                                  <w:color w:val="4A66AC" w:themeColor="accent1"/>
+                                  <w:color w:val="5B9BD5" w:themeColor="accent1"/>
                                   <w:sz w:val="26"/>
                                   <w:szCs w:val="26"/>
                                   <w:lang w:val="en-NZ"/>
@@ -4302,7 +4302,11 @@
         <w:t>Persona</w:t>
       </w:r>
     </w:p>
-    <w:p/>
+    <w:p>
+      <w:r>
+        <w:t>Julie Miyazaki is a woman in her fourties who lives with her husband Mr. Wright and her two children, Sandy and Patrick Wright. She works full-time as an account manager for ASB Bank in Auckland so she prefers to be in informed and in control of what is happening to her home and kids at all times.</w:t>
+      </w:r>
+    </w:p>
     <w:p>
       <w:pPr>
         <w:pStyle w:val="Heading2"/>
@@ -4311,7 +4315,18 @@
         <w:t>Scenario</w:t>
       </w:r>
     </w:p>
-    <w:p/>
+    <w:p>
+      <w:r>
+        <w:t>Julie is on a vacation with her family</w:t>
+      </w:r>
+      <w:r>
+        <w:t>, and decides to check up on the state of the house to make sure that nothing is wrong. She notices that there is a new notification informing her about the dishwasher malfunctioning.</w:t>
+      </w:r>
+    </w:p>
+    <w:p>
+      <w:bookmarkStart w:id="0" w:name="_GoBack"/>
+      <w:bookmarkEnd w:id="0"/>
+    </w:p>
     <w:p/>
     <w:p>
       <w:r>
@@ -4372,7 +4387,6 @@
         <w:pStyle w:val="Heading2"/>
       </w:pPr>
       <w:r>
-        <w:lastRenderedPageBreak/>
         <w:t>Icons, Backgrounds &amp; Whitespace</w:t>
       </w:r>
     </w:p>
@@ -4396,12 +4410,7 @@
         <w:pStyle w:val="Heading2"/>
       </w:pPr>
       <w:r>
-        <w:t xml:space="preserve">External </w:t>
-      </w:r>
-      <w:bookmarkStart w:id="0" w:name="_GoBack"/>
-      <w:bookmarkEnd w:id="0"/>
-      <w:r>
-        <w:t>Tools</w:t>
+        <w:t>External Tools</w:t>
       </w:r>
     </w:p>
     <w:p/>
@@ -4472,6 +4481,7 @@
     </w:p>
     <w:p>
       <w:r>
+        <w:lastRenderedPageBreak/>
         <w:t xml:space="preserve">garage: </w:t>
       </w:r>
       <w:hyperlink r:id="rId11" w:history="1">
@@ -4498,15 +4508,6 @@
     </w:p>
     <w:p/>
     <w:p/>
-    <w:p/>
-    <w:p/>
-    <w:p>
-      <w:pPr>
-        <w:rPr>
-          <w:lang w:val="en-NZ"/>
-        </w:rPr>
-      </w:pPr>
-    </w:p>
     <w:p>
       <w:pPr>
         <w:rPr>
@@ -4958,7 +4959,7 @@
   <w:style w:type="paragraph" w:default="1" w:styleId="Normal">
     <w:name w:val="Normal"/>
     <w:qFormat/>
-    <w:rsid w:val="00EE0DE3"/>
+    <w:rsid w:val="00D664FC"/>
   </w:style>
   <w:style w:type="paragraph" w:styleId="Heading1">
     <w:name w:val="heading 1"/>
@@ -4967,19 +4968,19 @@
     <w:link w:val="Heading1Char"/>
     <w:uiPriority w:val="9"/>
     <w:qFormat/>
-    <w:rsid w:val="00EE0DE3"/>
+    <w:rsid w:val="00D664FC"/>
     <w:pPr>
       <w:keepNext/>
       <w:keepLines/>
       <w:pBdr>
-        <w:bottom w:val="single" w:sz="4" w:space="1" w:color="4A66AC" w:themeColor="accent1"/>
+        <w:bottom w:val="single" w:sz="4" w:space="1" w:color="5B9BD5" w:themeColor="accent1"/>
       </w:pBdr>
       <w:spacing w:before="400" w:after="40" w:line="240" w:lineRule="auto"/>
       <w:outlineLvl w:val="0"/>
     </w:pPr>
     <w:rPr>
       <w:rFonts w:asciiTheme="majorHAnsi" w:eastAsiaTheme="majorEastAsia" w:hAnsiTheme="majorHAnsi" w:cstheme="majorBidi"/>
-      <w:color w:val="374C80" w:themeColor="accent1" w:themeShade="BF"/>
+      <w:color w:val="2E74B5" w:themeColor="accent1" w:themeShade="BF"/>
       <w:sz w:val="36"/>
       <w:szCs w:val="36"/>
     </w:rPr>
@@ -4992,7 +4993,7 @@
     <w:uiPriority w:val="9"/>
     <w:unhideWhenUsed/>
     <w:qFormat/>
-    <w:rsid w:val="00EE0DE3"/>
+    <w:rsid w:val="00D664FC"/>
     <w:pPr>
       <w:keepNext/>
       <w:keepLines/>
@@ -5001,7 +5002,7 @@
     </w:pPr>
     <w:rPr>
       <w:rFonts w:asciiTheme="majorHAnsi" w:eastAsiaTheme="majorEastAsia" w:hAnsiTheme="majorHAnsi" w:cstheme="majorBidi"/>
-      <w:color w:val="374C80" w:themeColor="accent1" w:themeShade="BF"/>
+      <w:color w:val="2E74B5" w:themeColor="accent1" w:themeShade="BF"/>
       <w:sz w:val="28"/>
       <w:szCs w:val="28"/>
     </w:rPr>
@@ -5015,7 +5016,7 @@
     <w:semiHidden/>
     <w:unhideWhenUsed/>
     <w:qFormat/>
-    <w:rsid w:val="00EE0DE3"/>
+    <w:rsid w:val="00D664FC"/>
     <w:pPr>
       <w:keepNext/>
       <w:keepLines/>
@@ -5038,7 +5039,7 @@
     <w:semiHidden/>
     <w:unhideWhenUsed/>
     <w:qFormat/>
-    <w:rsid w:val="00EE0DE3"/>
+    <w:rsid w:val="00D664FC"/>
     <w:pPr>
       <w:keepNext/>
       <w:keepLines/>
@@ -5060,7 +5061,7 @@
     <w:semiHidden/>
     <w:unhideWhenUsed/>
     <w:qFormat/>
-    <w:rsid w:val="00EE0DE3"/>
+    <w:rsid w:val="00D664FC"/>
     <w:pPr>
       <w:keepNext/>
       <w:keepLines/>
@@ -5084,7 +5085,7 @@
     <w:semiHidden/>
     <w:unhideWhenUsed/>
     <w:qFormat/>
-    <w:rsid w:val="00EE0DE3"/>
+    <w:rsid w:val="00D664FC"/>
     <w:pPr>
       <w:keepNext/>
       <w:keepLines/>
@@ -5105,7 +5106,7 @@
     <w:semiHidden/>
     <w:unhideWhenUsed/>
     <w:qFormat/>
-    <w:rsid w:val="00EE0DE3"/>
+    <w:rsid w:val="00D664FC"/>
     <w:pPr>
       <w:keepNext/>
       <w:keepLines/>
@@ -5128,7 +5129,7 @@
     <w:semiHidden/>
     <w:unhideWhenUsed/>
     <w:qFormat/>
-    <w:rsid w:val="00EE0DE3"/>
+    <w:rsid w:val="00D664FC"/>
     <w:pPr>
       <w:keepNext/>
       <w:keepLines/>
@@ -5150,7 +5151,7 @@
     <w:semiHidden/>
     <w:unhideWhenUsed/>
     <w:qFormat/>
-    <w:rsid w:val="00EE0DE3"/>
+    <w:rsid w:val="00D664FC"/>
     <w:pPr>
       <w:keepNext/>
       <w:keepLines/>
@@ -5197,10 +5198,10 @@
     <w:basedOn w:val="DefaultParagraphFont"/>
     <w:link w:val="Heading2"/>
     <w:uiPriority w:val="9"/>
-    <w:rsid w:val="00EE0DE3"/>
+    <w:rsid w:val="00D664FC"/>
     <w:rPr>
       <w:rFonts w:asciiTheme="majorHAnsi" w:eastAsiaTheme="majorEastAsia" w:hAnsiTheme="majorHAnsi" w:cstheme="majorBidi"/>
-      <w:color w:val="374C80" w:themeColor="accent1" w:themeShade="BF"/>
+      <w:color w:val="2E74B5" w:themeColor="accent1" w:themeShade="BF"/>
       <w:sz w:val="28"/>
       <w:szCs w:val="28"/>
     </w:rPr>
@@ -5254,7 +5255,7 @@
     <w:unhideWhenUsed/>
     <w:rsid w:val="00525BD8"/>
     <w:rPr>
-      <w:color w:val="9454C3" w:themeColor="hyperlink"/>
+      <w:color w:val="0563C1" w:themeColor="hyperlink"/>
       <w:u w:val="single"/>
     </w:rPr>
   </w:style>
@@ -5266,7 +5267,7 @@
     <w:unhideWhenUsed/>
     <w:rsid w:val="003638F5"/>
     <w:rPr>
-      <w:color w:val="3EBBF0" w:themeColor="followedHyperlink"/>
+      <w:color w:val="954F72" w:themeColor="followedHyperlink"/>
       <w:u w:val="single"/>
     </w:rPr>
   </w:style>
@@ -5275,7 +5276,7 @@
     <w:link w:val="NoSpacingChar"/>
     <w:uiPriority w:val="1"/>
     <w:qFormat/>
-    <w:rsid w:val="00EE0DE3"/>
+    <w:rsid w:val="00D664FC"/>
     <w:pPr>
       <w:spacing w:after="0" w:line="240" w:lineRule="auto"/>
     </w:pPr>
@@ -5292,10 +5293,10 @@
     <w:basedOn w:val="DefaultParagraphFont"/>
     <w:link w:val="Heading1"/>
     <w:uiPriority w:val="9"/>
-    <w:rsid w:val="00EE0DE3"/>
+    <w:rsid w:val="00D664FC"/>
     <w:rPr>
       <w:rFonts w:asciiTheme="majorHAnsi" w:eastAsiaTheme="majorEastAsia" w:hAnsiTheme="majorHAnsi" w:cstheme="majorBidi"/>
-      <w:color w:val="374C80" w:themeColor="accent1" w:themeShade="BF"/>
+      <w:color w:val="2E74B5" w:themeColor="accent1" w:themeShade="BF"/>
       <w:sz w:val="36"/>
       <w:szCs w:val="36"/>
     </w:rPr>
@@ -5306,7 +5307,7 @@
     <w:link w:val="Heading3"/>
     <w:uiPriority w:val="9"/>
     <w:semiHidden/>
-    <w:rsid w:val="00EE0DE3"/>
+    <w:rsid w:val="00D664FC"/>
     <w:rPr>
       <w:rFonts w:asciiTheme="majorHAnsi" w:eastAsiaTheme="majorEastAsia" w:hAnsiTheme="majorHAnsi" w:cstheme="majorBidi"/>
       <w:color w:val="404040" w:themeColor="text1" w:themeTint="BF"/>
@@ -5320,7 +5321,7 @@
     <w:link w:val="Heading4"/>
     <w:uiPriority w:val="9"/>
     <w:semiHidden/>
-    <w:rsid w:val="00EE0DE3"/>
+    <w:rsid w:val="00D664FC"/>
     <w:rPr>
       <w:rFonts w:asciiTheme="majorHAnsi" w:eastAsiaTheme="majorEastAsia" w:hAnsiTheme="majorHAnsi" w:cstheme="majorBidi"/>
       <w:sz w:val="24"/>
@@ -5333,7 +5334,7 @@
     <w:link w:val="Heading5"/>
     <w:uiPriority w:val="9"/>
     <w:semiHidden/>
-    <w:rsid w:val="00EE0DE3"/>
+    <w:rsid w:val="00D664FC"/>
     <w:rPr>
       <w:rFonts w:asciiTheme="majorHAnsi" w:eastAsiaTheme="majorEastAsia" w:hAnsiTheme="majorHAnsi" w:cstheme="majorBidi"/>
       <w:i/>
@@ -5348,7 +5349,7 @@
     <w:link w:val="Heading6"/>
     <w:uiPriority w:val="9"/>
     <w:semiHidden/>
-    <w:rsid w:val="00EE0DE3"/>
+    <w:rsid w:val="00D664FC"/>
     <w:rPr>
       <w:rFonts w:asciiTheme="majorHAnsi" w:eastAsiaTheme="majorEastAsia" w:hAnsiTheme="majorHAnsi" w:cstheme="majorBidi"/>
       <w:color w:val="595959" w:themeColor="text1" w:themeTint="A6"/>
@@ -5360,7 +5361,7 @@
     <w:link w:val="Heading7"/>
     <w:uiPriority w:val="9"/>
     <w:semiHidden/>
-    <w:rsid w:val="00EE0DE3"/>
+    <w:rsid w:val="00D664FC"/>
     <w:rPr>
       <w:rFonts w:asciiTheme="majorHAnsi" w:eastAsiaTheme="majorEastAsia" w:hAnsiTheme="majorHAnsi" w:cstheme="majorBidi"/>
       <w:i/>
@@ -5374,7 +5375,7 @@
     <w:link w:val="Heading8"/>
     <w:uiPriority w:val="9"/>
     <w:semiHidden/>
-    <w:rsid w:val="00EE0DE3"/>
+    <w:rsid w:val="00D664FC"/>
     <w:rPr>
       <w:rFonts w:asciiTheme="majorHAnsi" w:eastAsiaTheme="majorEastAsia" w:hAnsiTheme="majorHAnsi" w:cstheme="majorBidi"/>
       <w:smallCaps/>
@@ -5387,7 +5388,7 @@
     <w:link w:val="Heading9"/>
     <w:uiPriority w:val="9"/>
     <w:semiHidden/>
-    <w:rsid w:val="00EE0DE3"/>
+    <w:rsid w:val="00D664FC"/>
     <w:rPr>
       <w:rFonts w:asciiTheme="majorHAnsi" w:eastAsiaTheme="majorEastAsia" w:hAnsiTheme="majorHAnsi" w:cstheme="majorBidi"/>
       <w:i/>
@@ -5404,7 +5405,7 @@
     <w:semiHidden/>
     <w:unhideWhenUsed/>
     <w:qFormat/>
-    <w:rsid w:val="00EE0DE3"/>
+    <w:rsid w:val="00D664FC"/>
     <w:pPr>
       <w:spacing w:line="240" w:lineRule="auto"/>
     </w:pPr>
@@ -5423,14 +5424,14 @@
     <w:link w:val="TitleChar"/>
     <w:uiPriority w:val="10"/>
     <w:qFormat/>
-    <w:rsid w:val="00EE0DE3"/>
+    <w:rsid w:val="00D664FC"/>
     <w:pPr>
       <w:spacing w:after="0" w:line="240" w:lineRule="auto"/>
       <w:contextualSpacing/>
     </w:pPr>
     <w:rPr>
       <w:rFonts w:asciiTheme="majorHAnsi" w:eastAsiaTheme="majorEastAsia" w:hAnsiTheme="majorHAnsi" w:cstheme="majorBidi"/>
-      <w:color w:val="374C80" w:themeColor="accent1" w:themeShade="BF"/>
+      <w:color w:val="2E74B5" w:themeColor="accent1" w:themeShade="BF"/>
       <w:spacing w:val="-7"/>
       <w:sz w:val="80"/>
       <w:szCs w:val="80"/>
@@ -5441,10 +5442,10 @@
     <w:basedOn w:val="DefaultParagraphFont"/>
     <w:link w:val="Title"/>
     <w:uiPriority w:val="10"/>
-    <w:rsid w:val="00EE0DE3"/>
+    <w:rsid w:val="00D664FC"/>
     <w:rPr>
       <w:rFonts w:asciiTheme="majorHAnsi" w:eastAsiaTheme="majorEastAsia" w:hAnsiTheme="majorHAnsi" w:cstheme="majorBidi"/>
-      <w:color w:val="374C80" w:themeColor="accent1" w:themeShade="BF"/>
+      <w:color w:val="2E74B5" w:themeColor="accent1" w:themeShade="BF"/>
       <w:spacing w:val="-7"/>
       <w:sz w:val="80"/>
       <w:szCs w:val="80"/>
@@ -5457,7 +5458,7 @@
     <w:link w:val="SubtitleChar"/>
     <w:uiPriority w:val="11"/>
     <w:qFormat/>
-    <w:rsid w:val="00EE0DE3"/>
+    <w:rsid w:val="00D664FC"/>
     <w:pPr>
       <w:numPr>
         <w:ilvl w:val="1"/>
@@ -5476,7 +5477,7 @@
     <w:basedOn w:val="DefaultParagraphFont"/>
     <w:link w:val="Subtitle"/>
     <w:uiPriority w:val="11"/>
-    <w:rsid w:val="00EE0DE3"/>
+    <w:rsid w:val="00D664FC"/>
     <w:rPr>
       <w:rFonts w:asciiTheme="majorHAnsi" w:eastAsiaTheme="majorEastAsia" w:hAnsiTheme="majorHAnsi" w:cstheme="majorBidi"/>
       <w:color w:val="404040" w:themeColor="text1" w:themeTint="BF"/>
@@ -5489,7 +5490,7 @@
     <w:basedOn w:val="DefaultParagraphFont"/>
     <w:uiPriority w:val="22"/>
     <w:qFormat/>
-    <w:rsid w:val="00EE0DE3"/>
+    <w:rsid w:val="00D664FC"/>
     <w:rPr>
       <w:b/>
       <w:bCs/>
@@ -5500,7 +5501,7 @@
     <w:basedOn w:val="DefaultParagraphFont"/>
     <w:uiPriority w:val="20"/>
     <w:qFormat/>
-    <w:rsid w:val="00EE0DE3"/>
+    <w:rsid w:val="00D664FC"/>
     <w:rPr>
       <w:i/>
       <w:iCs/>
@@ -5513,7 +5514,7 @@
     <w:link w:val="QuoteChar"/>
     <w:uiPriority w:val="29"/>
     <w:qFormat/>
-    <w:rsid w:val="00EE0DE3"/>
+    <w:rsid w:val="00D664FC"/>
     <w:pPr>
       <w:spacing w:before="240" w:after="240" w:line="252" w:lineRule="auto"/>
       <w:ind w:left="864" w:right="864"/>
@@ -5529,7 +5530,7 @@
     <w:basedOn w:val="DefaultParagraphFont"/>
     <w:link w:val="Quote"/>
     <w:uiPriority w:val="29"/>
-    <w:rsid w:val="00EE0DE3"/>
+    <w:rsid w:val="00D664FC"/>
     <w:rPr>
       <w:i/>
       <w:iCs/>
@@ -5542,7 +5543,7 @@
     <w:link w:val="IntenseQuoteChar"/>
     <w:uiPriority w:val="30"/>
     <w:qFormat/>
-    <w:rsid w:val="00EE0DE3"/>
+    <w:rsid w:val="00D664FC"/>
     <w:pPr>
       <w:spacing w:before="100" w:beforeAutospacing="1" w:after="240"/>
       <w:ind w:left="864" w:right="864"/>
@@ -5550,7 +5551,7 @@
     </w:pPr>
     <w:rPr>
       <w:rFonts w:asciiTheme="majorHAnsi" w:eastAsiaTheme="majorEastAsia" w:hAnsiTheme="majorHAnsi" w:cstheme="majorBidi"/>
-      <w:color w:val="4A66AC" w:themeColor="accent1"/>
+      <w:color w:val="5B9BD5" w:themeColor="accent1"/>
       <w:sz w:val="28"/>
       <w:szCs w:val="28"/>
     </w:rPr>
@@ -5560,10 +5561,10 @@
     <w:basedOn w:val="DefaultParagraphFont"/>
     <w:link w:val="IntenseQuote"/>
     <w:uiPriority w:val="30"/>
-    <w:rsid w:val="00EE0DE3"/>
+    <w:rsid w:val="00D664FC"/>
     <w:rPr>
       <w:rFonts w:asciiTheme="majorHAnsi" w:eastAsiaTheme="majorEastAsia" w:hAnsiTheme="majorHAnsi" w:cstheme="majorBidi"/>
-      <w:color w:val="4A66AC" w:themeColor="accent1"/>
+      <w:color w:val="5B9BD5" w:themeColor="accent1"/>
       <w:sz w:val="28"/>
       <w:szCs w:val="28"/>
     </w:rPr>
@@ -5573,7 +5574,7 @@
     <w:basedOn w:val="DefaultParagraphFont"/>
     <w:uiPriority w:val="19"/>
     <w:qFormat/>
-    <w:rsid w:val="00EE0DE3"/>
+    <w:rsid w:val="00D664FC"/>
     <w:rPr>
       <w:i/>
       <w:iCs/>
@@ -5585,7 +5586,7 @@
     <w:basedOn w:val="DefaultParagraphFont"/>
     <w:uiPriority w:val="21"/>
     <w:qFormat/>
-    <w:rsid w:val="00EE0DE3"/>
+    <w:rsid w:val="00D664FC"/>
     <w:rPr>
       <w:b/>
       <w:bCs/>
@@ -5598,7 +5599,7 @@
     <w:basedOn w:val="DefaultParagraphFont"/>
     <w:uiPriority w:val="31"/>
     <w:qFormat/>
-    <w:rsid w:val="00EE0DE3"/>
+    <w:rsid w:val="00D664FC"/>
     <w:rPr>
       <w:smallCaps/>
       <w:color w:val="404040" w:themeColor="text1" w:themeTint="BF"/>
@@ -5609,7 +5610,7 @@
     <w:basedOn w:val="DefaultParagraphFont"/>
     <w:uiPriority w:val="32"/>
     <w:qFormat/>
-    <w:rsid w:val="00EE0DE3"/>
+    <w:rsid w:val="00D664FC"/>
     <w:rPr>
       <w:b/>
       <w:bCs/>
@@ -5622,7 +5623,7 @@
     <w:basedOn w:val="DefaultParagraphFont"/>
     <w:uiPriority w:val="33"/>
     <w:qFormat/>
-    <w:rsid w:val="00EE0DE3"/>
+    <w:rsid w:val="00D664FC"/>
     <w:rPr>
       <w:b/>
       <w:bCs/>
@@ -5637,7 +5638,7 @@
     <w:semiHidden/>
     <w:unhideWhenUsed/>
     <w:qFormat/>
-    <w:rsid w:val="00EE0DE3"/>
+    <w:rsid w:val="00D664FC"/>
     <w:pPr>
       <w:outlineLvl w:val="9"/>
     </w:pPr>
@@ -5646,9 +5647,9 @@
 </file>
 
 <file path=word/theme/theme1.xml><?xml version="1.0" encoding="utf-8"?>
-<a:theme xmlns:a="http://schemas.openxmlformats.org/drawingml/2006/main" name="Office 佈景主題">
+<a:theme xmlns:a="http://schemas.openxmlformats.org/drawingml/2006/main" name="Office Theme">
   <a:themeElements>
-    <a:clrScheme name="Blue Warm">
+    <a:clrScheme name="Office">
       <a:dk1>
         <a:sysClr val="windowText" lastClr="000000"/>
       </a:dk1>
@@ -5656,34 +5657,34 @@
         <a:sysClr val="window" lastClr="FFFFFF"/>
       </a:lt1>
       <a:dk2>
-        <a:srgbClr val="242852"/>
+        <a:srgbClr val="44546A"/>
       </a:dk2>
       <a:lt2>
-        <a:srgbClr val="ACCBF9"/>
+        <a:srgbClr val="E7E6E6"/>
       </a:lt2>
       <a:accent1>
-        <a:srgbClr val="4A66AC"/>
+        <a:srgbClr val="5B9BD5"/>
       </a:accent1>
       <a:accent2>
-        <a:srgbClr val="629DD1"/>
+        <a:srgbClr val="ED7D31"/>
       </a:accent2>
       <a:accent3>
-        <a:srgbClr val="297FD5"/>
+        <a:srgbClr val="A5A5A5"/>
       </a:accent3>
       <a:accent4>
-        <a:srgbClr val="7F8FA9"/>
+        <a:srgbClr val="FFC000"/>
       </a:accent4>
       <a:accent5>
-        <a:srgbClr val="5AA2AE"/>
+        <a:srgbClr val="4472C4"/>
       </a:accent5>
       <a:accent6>
-        <a:srgbClr val="9D90A0"/>
+        <a:srgbClr val="70AD47"/>
       </a:accent6>
       <a:hlink>
-        <a:srgbClr val="9454C3"/>
+        <a:srgbClr val="0563C1"/>
       </a:hlink>
       <a:folHlink>
-        <a:srgbClr val="3EBBF0"/>
+        <a:srgbClr val="954F72"/>
       </a:folHlink>
     </a:clrScheme>
     <a:fontScheme name="Office">
@@ -5721,6 +5722,23 @@
         <a:font script="Viet" typeface="Times New Roman"/>
         <a:font script="Uigh" typeface="Microsoft Uighur"/>
         <a:font script="Geor" typeface="Sylfaen"/>
+        <a:font script="Armn" typeface="Arial"/>
+        <a:font script="Bugi" typeface="Leelawadee UI"/>
+        <a:font script="Bopo" typeface="Microsoft JhengHei"/>
+        <a:font script="Java" typeface="Javanese Text"/>
+        <a:font script="Lisu" typeface="Segoe UI"/>
+        <a:font script="Mymr" typeface="Myanmar Text"/>
+        <a:font script="Nkoo" typeface="Ebrima"/>
+        <a:font script="Olck" typeface="Nirmala UI"/>
+        <a:font script="Osma" typeface="Ebrima"/>
+        <a:font script="Phag" typeface="Phagspa"/>
+        <a:font script="Syrn" typeface="Estrangelo Edessa"/>
+        <a:font script="Syrj" typeface="Estrangelo Edessa"/>
+        <a:font script="Syre" typeface="Estrangelo Edessa"/>
+        <a:font script="Sora" typeface="Nirmala UI"/>
+        <a:font script="Tale" typeface="Microsoft Tai Le"/>
+        <a:font script="Talu" typeface="Microsoft New Tai Lue"/>
+        <a:font script="Tfng" typeface="Ebrima"/>
       </a:majorFont>
       <a:minorFont>
         <a:latin typeface="Calibri" panose="020F0502020204030204"/>
@@ -5756,6 +5774,23 @@
         <a:font script="Viet" typeface="Arial"/>
         <a:font script="Uigh" typeface="Microsoft Uighur"/>
         <a:font script="Geor" typeface="Sylfaen"/>
+        <a:font script="Armn" typeface="Arial"/>
+        <a:font script="Bugi" typeface="Leelawadee UI"/>
+        <a:font script="Bopo" typeface="Microsoft JhengHei"/>
+        <a:font script="Java" typeface="Javanese Text"/>
+        <a:font script="Lisu" typeface="Segoe UI"/>
+        <a:font script="Mymr" typeface="Myanmar Text"/>
+        <a:font script="Nkoo" typeface="Ebrima"/>
+        <a:font script="Olck" typeface="Nirmala UI"/>
+        <a:font script="Osma" typeface="Ebrima"/>
+        <a:font script="Phag" typeface="Phagspa"/>
+        <a:font script="Syrn" typeface="Estrangelo Edessa"/>
+        <a:font script="Syrj" typeface="Estrangelo Edessa"/>
+        <a:font script="Syre" typeface="Estrangelo Edessa"/>
+        <a:font script="Sora" typeface="Nirmala UI"/>
+        <a:font script="Tale" typeface="Microsoft Tai Le"/>
+        <a:font script="Talu" typeface="Microsoft New Tai Lue"/>
+        <a:font script="Tfng" typeface="Ebrima"/>
       </a:minorFont>
     </a:fontScheme>
     <a:fmtScheme name="Office">
@@ -5930,7 +5965,7 @@
 </file>
 
 <file path=customXml/itemProps2.xml><?xml version="1.0" encoding="utf-8"?>
-<ds:datastoreItem xmlns:ds="http://schemas.openxmlformats.org/officeDocument/2006/customXml" ds:itemID="{E1DD72C9-5DAC-44F8-A40E-50E40741CEAD}">
+<ds:datastoreItem xmlns:ds="http://schemas.openxmlformats.org/officeDocument/2006/customXml" ds:itemID="{B819FE4A-FA43-40AA-BD75-B9ECBBC1105C}">
   <ds:schemaRefs>
     <ds:schemaRef ds:uri="http://schemas.openxmlformats.org/officeDocument/2006/bibliography"/>
   </ds:schemaRefs>

</xml_diff>

<commit_message>
Completed resources used section
only layouts to go
</commit_message>
<xml_diff>
--- a/Design.docx
+++ b/Design.docx
@@ -4379,82 +4379,6 @@
                     <pic:cNvPicPr/>
                   </pic:nvPicPr>
                   <pic:blipFill>
-                    <a:blip r:embed="rId8" cstate="print">
-                      <a:extLst>
-                        <a:ext uri="{28A0092B-C50C-407E-A947-70E740481C1C}">
-                          <a14:useLocalDpi xmlns:a14="http://schemas.microsoft.com/office/drawing/2010/main" val="0"/>
-                        </a:ext>
-                      </a:extLst>
-                    </a:blip>
-                    <a:stretch>
-                      <a:fillRect/>
-                    </a:stretch>
-                  </pic:blipFill>
-                  <pic:spPr>
-                    <a:xfrm>
-                      <a:off x="0" y="0"/>
-                      <a:ext cx="5274310" cy="3321685"/>
-                    </a:xfrm>
-                    <a:prstGeom prst="rect">
-                      <a:avLst/>
-                    </a:prstGeom>
-                    <a:ln>
-                      <a:solidFill>
-                        <a:schemeClr val="bg1">
-                          <a:lumMod val="75000"/>
-                        </a:schemeClr>
-                      </a:solidFill>
-                    </a:ln>
-                  </pic:spPr>
-                </pic:pic>
-              </a:graphicData>
-            </a:graphic>
-          </wp:inline>
-        </w:drawing>
-      </w:r>
-    </w:p>
-    <w:p>
-      <w:r>
-        <w:t xml:space="preserve">The main window shows the </w:t>
-      </w:r>
-      <w:r>
-        <w:t>status and layout of the house which allows users to see which rooms have activity and which rooms are not being used. This may be useful when the user would like to set the alarm in the house, they could choose to set the alarm only after all rooms are secure, hence the ‘Set Alarm’ button at the bottom of the panel. The notification flag icon above has new notification</w:t>
-      </w:r>
-      <w:r>
-        <w:t>, and displays the message once it is clicked.</w:t>
-      </w:r>
-    </w:p>
-    <w:p>
-      <w:pPr>
-        <w:pStyle w:val="Heading3"/>
-      </w:pPr>
-      <w:r>
-        <w:lastRenderedPageBreak/>
-        <w:t>Security page</w:t>
-      </w:r>
-    </w:p>
-    <w:p>
-      <w:r>
-        <w:rPr>
-          <w:noProof/>
-          <w:lang w:val="en-NZ"/>
-        </w:rPr>
-        <w:drawing>
-          <wp:inline distT="0" distB="0" distL="0" distR="0">
-            <wp:extent cx="5274310" cy="3321685"/>
-            <wp:effectExtent l="19050" t="19050" r="21590" b="12065"/>
-            <wp:docPr id="34" name="Picture 34"/>
-            <wp:cNvGraphicFramePr>
-              <a:graphicFrameLocks xmlns:a="http://schemas.openxmlformats.org/drawingml/2006/main" noChangeAspect="1"/>
-            </wp:cNvGraphicFramePr>
-            <a:graphic xmlns:a="http://schemas.openxmlformats.org/drawingml/2006/main">
-              <a:graphicData uri="http://schemas.openxmlformats.org/drawingml/2006/picture">
-                <pic:pic xmlns:pic="http://schemas.openxmlformats.org/drawingml/2006/picture">
-                  <pic:nvPicPr>
-                    <pic:cNvPr id="34" name="Security.png"/>
-                    <pic:cNvPicPr/>
-                  </pic:nvPicPr>
-                  <pic:blipFill>
                     <a:blip r:embed="rId9" cstate="print">
                       <a:extLst>
                         <a:ext uri="{28A0092B-C50C-407E-A947-70E740481C1C}">
@@ -4491,16 +4415,13 @@
     </w:p>
     <w:p>
       <w:r>
-        <w:t>Video thumbnails are ordered in a grid fashion which allows users to see all camera and activities around the house in one go. Otherwise, footage can be enla</w:t>
-      </w:r>
-      <w:r>
-        <w:t xml:space="preserve">rged when clicked if users </w:t>
-      </w:r>
-      <w:r>
-        <w:t>want to get a closer look</w:t>
-      </w:r>
-      <w:r>
-        <w:t xml:space="preserve"> (shown below).</w:t>
+        <w:t xml:space="preserve">The main window shows the </w:t>
+      </w:r>
+      <w:r>
+        <w:t>status and layout of the house which allows users to see which rooms have activity and which rooms are not being used. This may be useful when the user would like to set the alarm in the house, they could choose to set the alarm only after all rooms are secure, hence the ‘Set Alarm’ button at the bottom of the panel. The notification flag icon above has new notification</w:t>
+      </w:r>
+      <w:r>
+        <w:t>, and displays the message once it is clicked.</w:t>
       </w:r>
     </w:p>
     <w:p>
@@ -4508,7 +4429,8 @@
         <w:pStyle w:val="Heading3"/>
       </w:pPr>
       <w:r>
-        <w:t>Security page with enlarged footage</w:t>
+        <w:lastRenderedPageBreak/>
+        <w:t>Security page</w:t>
       </w:r>
     </w:p>
     <w:p>
@@ -4521,7 +4443,7 @@
           <wp:inline distT="0" distB="0" distL="0" distR="0">
             <wp:extent cx="5274310" cy="3321685"/>
             <wp:effectExtent l="19050" t="19050" r="21590" b="12065"/>
-            <wp:docPr id="36" name="Picture 36"/>
+            <wp:docPr id="34" name="Picture 34"/>
             <wp:cNvGraphicFramePr>
               <a:graphicFrameLocks xmlns:a="http://schemas.openxmlformats.org/drawingml/2006/main" noChangeAspect="1"/>
             </wp:cNvGraphicFramePr>
@@ -4529,7 +4451,7 @@
               <a:graphicData uri="http://schemas.openxmlformats.org/drawingml/2006/picture">
                 <pic:pic xmlns:pic="http://schemas.openxmlformats.org/drawingml/2006/picture">
                   <pic:nvPicPr>
-                    <pic:cNvPr id="36" name="Camera Feed.png"/>
+                    <pic:cNvPr id="34" name="Security.png"/>
                     <pic:cNvPicPr/>
                   </pic:nvPicPr>
                   <pic:blipFill>
@@ -4568,12 +4490,26 @@
       </w:r>
     </w:p>
     <w:p>
+      <w:r>
+        <w:t>Video thumbnails are ordered in a grid fashion which allows users to see all camera and activities around the house in one go. Otherwise, footage can be enla</w:t>
+      </w:r>
+      <w:r>
+        <w:t xml:space="preserve">rged when clicked if users </w:t>
+      </w:r>
+      <w:r>
+        <w:t>want to get a closer look</w:t>
+      </w:r>
+      <w:r>
+        <w:t xml:space="preserve"> (shown below).</w:t>
+      </w:r>
+    </w:p>
+    <w:p/>
+    <w:p>
       <w:pPr>
         <w:pStyle w:val="Heading3"/>
       </w:pPr>
       <w:r>
-        <w:lastRenderedPageBreak/>
-        <w:t>Doors &amp; Windows page</w:t>
+        <w:t>Security page with enlarged footage</w:t>
       </w:r>
     </w:p>
     <w:p>
@@ -4586,7 +4522,7 @@
           <wp:inline distT="0" distB="0" distL="0" distR="0">
             <wp:extent cx="5274310" cy="3321685"/>
             <wp:effectExtent l="19050" t="19050" r="21590" b="12065"/>
-            <wp:docPr id="38" name="Picture 38"/>
+            <wp:docPr id="36" name="Picture 36"/>
             <wp:cNvGraphicFramePr>
               <a:graphicFrameLocks xmlns:a="http://schemas.openxmlformats.org/drawingml/2006/main" noChangeAspect="1"/>
             </wp:cNvGraphicFramePr>
@@ -4594,7 +4530,7 @@
               <a:graphicData uri="http://schemas.openxmlformats.org/drawingml/2006/picture">
                 <pic:pic xmlns:pic="http://schemas.openxmlformats.org/drawingml/2006/picture">
                   <pic:nvPicPr>
-                    <pic:cNvPr id="38" name="Doors &amp; Windows.png"/>
+                    <pic:cNvPr id="36" name="Camera Feed.png"/>
                     <pic:cNvPicPr/>
                   </pic:nvPicPr>
                   <pic:blipFill>
@@ -4633,15 +4569,93 @@
       </w:r>
     </w:p>
     <w:p>
-      <w:r>
-        <w:t>Starting from the left, a panel containing a filter form allows users to quickly find the door or window they want, and a button for quickly closing and locking all doors &amp; windows. In the larger panel on the right, the doors and windows in each room are displayed with icons representing their respective states, for example, an open door for an unlocked door, and an open window for an open window. Clicking these will toggle the states between open and close (lock and unlock).</w:t>
+      <w:pPr>
+        <w:pStyle w:val="Heading3"/>
+      </w:pPr>
+      <w:r>
+        <w:lastRenderedPageBreak/>
+        <w:t>Doors &amp; Windows page</w:t>
       </w:r>
     </w:p>
+    <w:p>
+      <w:r>
+        <w:rPr>
+          <w:noProof/>
+          <w:lang w:val="en-NZ"/>
+        </w:rPr>
+        <w:drawing>
+          <wp:inline distT="0" distB="0" distL="0" distR="0">
+            <wp:extent cx="5274310" cy="3321685"/>
+            <wp:effectExtent l="19050" t="19050" r="21590" b="12065"/>
+            <wp:docPr id="38" name="Picture 38"/>
+            <wp:cNvGraphicFramePr>
+              <a:graphicFrameLocks xmlns:a="http://schemas.openxmlformats.org/drawingml/2006/main" noChangeAspect="1"/>
+            </wp:cNvGraphicFramePr>
+            <a:graphic xmlns:a="http://schemas.openxmlformats.org/drawingml/2006/main">
+              <a:graphicData uri="http://schemas.openxmlformats.org/drawingml/2006/picture">
+                <pic:pic xmlns:pic="http://schemas.openxmlformats.org/drawingml/2006/picture">
+                  <pic:nvPicPr>
+                    <pic:cNvPr id="38" name="Doors &amp; Windows.png"/>
+                    <pic:cNvPicPr/>
+                  </pic:nvPicPr>
+                  <pic:blipFill>
+                    <a:blip r:embed="rId12" cstate="print">
+                      <a:extLst>
+                        <a:ext uri="{28A0092B-C50C-407E-A947-70E740481C1C}">
+                          <a14:useLocalDpi xmlns:a14="http://schemas.microsoft.com/office/drawing/2010/main" val="0"/>
+                        </a:ext>
+                      </a:extLst>
+                    </a:blip>
+                    <a:stretch>
+                      <a:fillRect/>
+                    </a:stretch>
+                  </pic:blipFill>
+                  <pic:spPr>
+                    <a:xfrm>
+                      <a:off x="0" y="0"/>
+                      <a:ext cx="5274310" cy="3321685"/>
+                    </a:xfrm>
+                    <a:prstGeom prst="rect">
+                      <a:avLst/>
+                    </a:prstGeom>
+                    <a:ln>
+                      <a:solidFill>
+                        <a:schemeClr val="bg1">
+                          <a:lumMod val="75000"/>
+                        </a:schemeClr>
+                      </a:solidFill>
+                    </a:ln>
+                  </pic:spPr>
+                </pic:pic>
+              </a:graphicData>
+            </a:graphic>
+          </wp:inline>
+        </w:drawing>
+      </w:r>
+    </w:p>
+    <w:p>
+      <w:r>
+        <w:t xml:space="preserve">Starting from the left, a panel containing a filter form allows users to quickly find the door or window they want, and a button for quickly closing and locking all doors &amp; windows. In the larger panel on the right, the doors and windows in each room are displayed with icons representing their respective states, for example, an open door for an unlocked door, and an open window for an open window. </w:t>
+      </w:r>
+      <w:r>
+        <w:t>They are grouped according to rooms, and c</w:t>
+      </w:r>
+      <w:r>
+        <w:t>licking these will toggle the states between open and close (lock and unlock).</w:t>
+      </w:r>
+    </w:p>
+    <w:p/>
+    <w:p/>
+    <w:p/>
+    <w:p/>
+    <w:p/>
+    <w:p/>
     <w:p>
       <w:pPr>
         <w:pStyle w:val="Heading1"/>
       </w:pPr>
       <w:r>
+        <w:lastRenderedPageBreak/>
         <w:t>Colour Scheme</w:t>
       </w:r>
     </w:p>
@@ -4729,15 +4743,23 @@
           </mc:Choice>
           <mc:Fallback>
             <w:pict>
-              <v:rect w14:anchorId="55259F53" id="Rectangle 39" o:spid="_x0000_s1026" style="position:absolute;margin-left:5.65pt;margin-top:2.45pt;width:45.75pt;height:45pt;z-index:251662336;visibility:visible;mso-wrap-style:square;mso-wrap-distance-left:9pt;mso-wrap-distance-top:0;mso-wrap-distance-right:9pt;mso-wrap-distance-bottom:0;mso-position-horizontal:absolute;mso-position-horizontal-relative:text;mso-position-vertical:absolute;mso-position-vertical-relative:text;v-text-anchor:middle" o:gfxdata="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" fillcolor="#cce7f0" strokecolor="gray" strokeweight="1pt">
+              <v:rect w14:anchorId="6960D9BC" id="Rectangle 39" o:spid="_x0000_s1026" style="position:absolute;margin-left:5.65pt;margin-top:2.45pt;width:45.75pt;height:45pt;z-index:251662336;visibility:visible;mso-wrap-style:square;mso-wrap-distance-left:9pt;mso-wrap-distance-top:0;mso-wrap-distance-right:9pt;mso-wrap-distance-bottom:0;mso-position-horizontal:absolute;mso-position-horizontal-relative:text;mso-position-vertical:absolute;mso-position-vertical-relative:text;v-text-anchor:middle" o:gfxdata="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" fillcolor="#cce7f0" strokecolor="gray" strokeweight="1pt">
                 <w10:wrap type="square"/>
               </v:rect>
             </w:pict>
           </mc:Fallback>
         </mc:AlternateContent>
       </w:r>
+      <w:r>
+        <w:t>Website Background</w:t>
+      </w:r>
     </w:p>
     <w:p>
+      <w:pPr>
+        <w:rPr>
+          <w:b/>
+        </w:rPr>
+      </w:pPr>
       <w:r>
         <w:t xml:space="preserve">Hex: </w:t>
       </w:r>
@@ -4778,11 +4800,7 @@
         <w:t>240</w:t>
       </w:r>
     </w:p>
-    <w:p>
-      <w:r>
-        <w:t>Blah blah blah</w:t>
-      </w:r>
-    </w:p>
+    <w:p/>
     <w:p>
       <w:pPr>
         <w:pStyle w:val="Heading2"/>
@@ -4854,13 +4872,16 @@
           </mc:Choice>
           <mc:Fallback>
             <w:pict>
-              <v:rect w14:anchorId="3173CBA6" id="Rectangle 40" o:spid="_x0000_s1026" style="position:absolute;margin-left:5.95pt;margin-top:3.35pt;width:45.75pt;height:45pt;z-index:251664384;visibility:visible;mso-wrap-style:square;mso-wrap-distance-left:9pt;mso-wrap-distance-top:0;mso-wrap-distance-right:9pt;mso-wrap-distance-bottom:0;mso-position-horizontal:absolute;mso-position-horizontal-relative:text;mso-position-vertical:absolute;mso-position-vertical-relative:text;v-text-anchor:middle" o:gfxdata="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" fillcolor="#f5f5f5" strokecolor="gray" strokeweight="1pt">
+              <v:rect w14:anchorId="319E9082" id="Rectangle 40" o:spid="_x0000_s1026" style="position:absolute;margin-left:5.95pt;margin-top:3.35pt;width:45.75pt;height:45pt;z-index:251664384;visibility:visible;mso-wrap-style:square;mso-wrap-distance-left:9pt;mso-wrap-distance-top:0;mso-wrap-distance-right:9pt;mso-wrap-distance-bottom:0;mso-position-horizontal:absolute;mso-position-horizontal-relative:text;mso-position-vertical:absolute;mso-position-vertical-relative:text;v-text-anchor:middle" o:gfxdata="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" fillcolor="#f5f5f5" strokecolor="gray" strokeweight="1pt">
                 <w10:wrap type="square"/>
               </v:rect>
             </w:pict>
           </mc:Fallback>
         </mc:AlternateContent>
       </w:r>
+      <w:r>
+        <w:t>Panel Background</w:t>
+      </w:r>
     </w:p>
     <w:p>
       <w:r>
@@ -4911,15 +4932,77 @@
     </w:p>
     <w:p>
       <w:r>
-        <w:t>Blah blah blah</w:t>
-      </w:r>
-      <w:bookmarkStart w:id="0" w:name="_GoBack"/>
-      <w:bookmarkEnd w:id="0"/>
+        <w:t>Aside from the red and green</w:t>
+      </w:r>
+      <w:r>
+        <w:t xml:space="preserve"> code</w:t>
+      </w:r>
+      <w:r>
+        <w:t xml:space="preserve"> used to display the status of each room, the MyAutoHome website takes on a monochromatic colour scheme with blue being the dominant colour. The whole website </w:t>
+      </w:r>
+      <w:r>
+        <w:t>uses</w:t>
+      </w:r>
+      <w:r>
+        <w:t xml:space="preserve"> l</w:t>
+      </w:r>
+      <w:r>
+        <w:t>ight colo</w:t>
+      </w:r>
+      <w:r>
+        <w:t>urs</w:t>
+      </w:r>
+      <w:r>
+        <w:t xml:space="preserve"> to soften the interface</w:t>
+      </w:r>
+      <w:r>
+        <w:t xml:space="preserve">, and to bring out the black text used in the foreground. The light blue </w:t>
+      </w:r>
+      <w:r>
+        <w:t xml:space="preserve">was chosen to complement the light grey so that the website does </w:t>
+      </w:r>
+      <w:r>
+        <w:t>not seem too colourless</w:t>
+      </w:r>
+      <w:r>
+        <w:t>. The light grey was bootstrap’s ‘navbar-default’ and ‘panel-default’ background colours, they fit well with the design and overall ‘feel’ that</w:t>
+      </w:r>
+      <w:r>
+        <w:t xml:space="preserve"> was planned</w:t>
+      </w:r>
+      <w:r>
+        <w:t>.</w:t>
+      </w:r>
     </w:p>
     <w:p>
-      <w:r>
-        <w:lastRenderedPageBreak/>
-        <w:t xml:space="preserve">(b) Colour scheme: Describe the basic type of your site’s colour scheme (e.g. monochromatic). List all the colours used in your prototype and their role, showing a block of colour and the RGB value. E.g. RGB: 53, 94, 145 Navigation pane background Provide a brief rationale (no more than 100 words) for your overall colour choices. </w:t>
+      <w:pPr>
+        <w:pStyle w:val="Heading1"/>
+      </w:pPr>
+      <w:r>
+        <w:t>Layout Scheme</w:t>
+      </w:r>
+    </w:p>
+    <w:p>
+      <w:pPr>
+        <w:pStyle w:val="Heading2"/>
+      </w:pPr>
+      <w:r>
+        <w:t>Lines, Borders, Grouping &amp; Segmenting</w:t>
+      </w:r>
+    </w:p>
+    <w:p/>
+    <w:p>
+      <w:pPr>
+        <w:pStyle w:val="Heading2"/>
+      </w:pPr>
+      <w:r>
+        <w:t>Icons, Backgrounds &amp; Whitespace</w:t>
+      </w:r>
+    </w:p>
+    <w:p/>
+    <w:p>
+      <w:r>
+        <w:t xml:space="preserve">(c) Layout scheme: Provide a description of your approach regarding choices of lines and borders, backgrounds, use of white space, icons and any other methods for grouping, segmenting or giving a particular graphical ‘feel’ to the site. You do not need to illustrate the components – presumably the prototype does this, but you should provide a brief overall description and rationale (no more than 150 words) that includes two to four specific aspects of your strategy. </w:t>
       </w:r>
     </w:p>
     <w:p/>
@@ -4928,7 +5011,8 @@
         <w:pStyle w:val="Heading1"/>
       </w:pPr>
       <w:r>
-        <w:t>Layout Scheme</w:t>
+        <w:lastRenderedPageBreak/>
+        <w:t>Resources Used</w:t>
       </w:r>
     </w:p>
     <w:p>
@@ -4936,64 +5020,121 @@
         <w:pStyle w:val="Heading2"/>
       </w:pPr>
       <w:r>
-        <w:t>Lines, Borders, Grouping &amp; Segmenting</w:t>
+        <w:t>External Tools</w:t>
       </w:r>
     </w:p>
-    <w:p/>
+    <w:p>
+      <w:r>
+        <w:t>Bootstrap:</w:t>
+      </w:r>
+    </w:p>
     <w:p>
       <w:pPr>
-        <w:pStyle w:val="Heading2"/>
+        <w:pStyle w:val="ListParagraph"/>
+        <w:numPr>
+          <w:ilvl w:val="0"/>
+          <w:numId w:val="1"/>
+        </w:numPr>
       </w:pPr>
-      <w:r>
-        <w:t>Icons, Backgrounds &amp; Whitespace</w:t>
-      </w:r>
+      <w:hyperlink r:id="rId13" w:history="1">
+        <w:r>
+          <w:rPr>
+            <w:rStyle w:val="Hyperlink"/>
+          </w:rPr>
+          <w:t>http://maxcdn.bootstrapcdn.com/bootstrap/3.3.6/css/bootstrap.min.css</w:t>
+        </w:r>
+      </w:hyperlink>
     </w:p>
-    <w:p/>
-    <w:p>
-      <w:r>
-        <w:t xml:space="preserve">(c) Layout scheme: Provide a description of your approach regarding choices of lines and borders, backgrounds, use of white space, icons and any other methods for grouping, segmenting or giving a particular graphical ‘feel’ to the site. You do not need to illustrate the components – presumably the prototype does this, but you should provide a brief overall description and rationale (no more than 150 words) that includes two to four specific aspects of your strategy. </w:t>
-      </w:r>
-    </w:p>
-    <w:p/>
     <w:p>
       <w:pPr>
-        <w:pStyle w:val="Heading1"/>
+        <w:pStyle w:val="ListParagraph"/>
+        <w:numPr>
+          <w:ilvl w:val="0"/>
+          <w:numId w:val="1"/>
+        </w:numPr>
       </w:pPr>
-      <w:r>
-        <w:t>Resources Used</w:t>
-      </w:r>
+      <w:hyperlink r:id="rId14" w:history="1">
+        <w:r>
+          <w:rPr>
+            <w:rStyle w:val="Hyperlink"/>
+          </w:rPr>
+          <w:t>https://ajax.googleapis.com/ajax/libs/jquery/1.12.2/jquery.min.js</w:t>
+        </w:r>
+      </w:hyperlink>
+    </w:p>
+    <w:p>
+      <w:pPr>
+        <w:pStyle w:val="ListParagraph"/>
+        <w:numPr>
+          <w:ilvl w:val="0"/>
+          <w:numId w:val="1"/>
+        </w:numPr>
+      </w:pPr>
+      <w:hyperlink r:id="rId15" w:history="1">
+        <w:r>
+          <w:rPr>
+            <w:rStyle w:val="Hyperlink"/>
+          </w:rPr>
+          <w:t>http://maxcdn.bootstrapcdn.com/bootstrap/3.3.6/js/bootstrap.min.js</w:t>
+        </w:r>
+      </w:hyperlink>
+    </w:p>
+    <w:p>
+      <w:r>
+        <w:t xml:space="preserve">Font awesome icons: </w:t>
+      </w:r>
+    </w:p>
+    <w:p>
+      <w:pPr>
+        <w:pStyle w:val="ListParagraph"/>
+        <w:numPr>
+          <w:ilvl w:val="0"/>
+          <w:numId w:val="2"/>
+        </w:numPr>
+      </w:pPr>
+      <w:hyperlink r:id="rId16" w:history="1">
+        <w:r>
+          <w:rPr>
+            <w:rStyle w:val="Hyperlink"/>
+          </w:rPr>
+          <w:t>http://cdnjs.cloudflare.com/ajax/libs/font-awesome/4.4.0/css/font-awesome.min.css</w:t>
+        </w:r>
+      </w:hyperlink>
+    </w:p>
+    <w:p>
+      <w:r>
+        <w:t>Wireframes were created using Pencil.</w:t>
+      </w:r>
+    </w:p>
+    <w:p>
+      <w:bookmarkStart w:id="0" w:name="_GoBack"/>
+      <w:bookmarkEnd w:id="0"/>
     </w:p>
     <w:p>
       <w:pPr>
         <w:pStyle w:val="Heading2"/>
       </w:pPr>
       <w:r>
-        <w:t>External Tools</w:t>
+        <w:t>Images</w:t>
       </w:r>
     </w:p>
-    <w:p/>
+    <w:p>
+      <w:r>
+        <w:t>Floor</w:t>
+      </w:r>
+      <w:r>
+        <w:t xml:space="preserve"> plan:</w:t>
+      </w:r>
+    </w:p>
     <w:p>
       <w:pPr>
-        <w:pStyle w:val="Heading2"/>
+        <w:pStyle w:val="ListParagraph"/>
+        <w:numPr>
+          <w:ilvl w:val="0"/>
+          <w:numId w:val="2"/>
+        </w:numPr>
       </w:pPr>
-      <w:r>
-        <w:t>Images</w:t>
-      </w:r>
-    </w:p>
-    <w:p/>
-    <w:p>
-      <w:r>
-        <w:t>(d) Resources used: List all external resources used for Task Two as a bulleted list or table including the source and description of the role it plays in your design. This should include all JavaScript libraries you included and any images that you did not create yourself.</w:t>
-      </w:r>
-    </w:p>
-    <w:p/>
-    <w:p>
-      <w:r>
-        <w:t>House floor plan:</w:t>
-      </w:r>
-    </w:p>
-    <w:p>
-      <w:hyperlink r:id="rId12" w:history="1">
+      <w:hyperlink r:id="rId17" w:history="1">
         <w:r>
           <w:rPr>
             <w:rStyle w:val="Hyperlink"/>
@@ -5002,17 +5143,52 @@
         </w:r>
       </w:hyperlink>
     </w:p>
-    <w:p/>
     <w:p>
       <w:r>
-        <w:t>camera footage thingy:</w:t>
+        <w:t>Camera “Footage” Images</w:t>
+      </w:r>
+      <w:r>
+        <w:t>:</w:t>
       </w:r>
     </w:p>
     <w:p>
-      <w:r>
-        <w:t xml:space="preserve">living: </w:t>
-      </w:r>
-      <w:hyperlink r:id="rId13" w:history="1">
+      <w:pPr>
+        <w:pStyle w:val="ListParagraph"/>
+        <w:numPr>
+          <w:ilvl w:val="0"/>
+          <w:numId w:val="2"/>
+        </w:numPr>
+      </w:pPr>
+      <w:r>
+        <w:t xml:space="preserve">Tradesman: </w:t>
+      </w:r>
+      <w:hyperlink r:id="rId18" w:history="1">
+        <w:r>
+          <w:rPr>
+            <w:rStyle w:val="Hyperlink"/>
+          </w:rPr>
+          <w:t>http://www.racq.com.au/-/media/racq/image/herobanner/homeassistance/racq-home-assistance-tradesman-ipad-van-1410x500.ashx</w:t>
+        </w:r>
+      </w:hyperlink>
+    </w:p>
+    <w:p>
+      <w:pPr>
+        <w:pStyle w:val="ListParagraph"/>
+        <w:numPr>
+          <w:ilvl w:val="0"/>
+          <w:numId w:val="2"/>
+        </w:numPr>
+      </w:pPr>
+      <w:r>
+        <w:t>L</w:t>
+      </w:r>
+      <w:r>
+        <w:t>iving:</w:t>
+      </w:r>
+      <w:r>
+        <w:t xml:space="preserve"> </w:t>
+      </w:r>
+      <w:hyperlink r:id="rId19" w:history="1">
         <w:r>
           <w:rPr>
             <w:rStyle w:val="Hyperlink"/>
@@ -5022,13 +5198,23 @@
       </w:hyperlink>
     </w:p>
     <w:p>
-      <w:r>
-        <w:t>kitchen:</w:t>
+      <w:pPr>
+        <w:pStyle w:val="ListParagraph"/>
+        <w:numPr>
+          <w:ilvl w:val="0"/>
+          <w:numId w:val="2"/>
+        </w:numPr>
+      </w:pPr>
+      <w:r>
+        <w:t>K</w:t>
+      </w:r>
+      <w:r>
+        <w:t>itchen:</w:t>
       </w:r>
       <w:r>
         <w:t xml:space="preserve"> </w:t>
       </w:r>
-      <w:hyperlink r:id="rId14" w:history="1">
+      <w:hyperlink r:id="rId20" w:history="1">
         <w:r>
           <w:rPr>
             <w:rStyle w:val="Hyperlink"/>
@@ -5038,10 +5224,20 @@
       </w:hyperlink>
     </w:p>
     <w:p>
-      <w:r>
-        <w:t xml:space="preserve">garage: </w:t>
-      </w:r>
-      <w:hyperlink r:id="rId15" w:history="1">
+      <w:pPr>
+        <w:pStyle w:val="ListParagraph"/>
+        <w:numPr>
+          <w:ilvl w:val="0"/>
+          <w:numId w:val="2"/>
+        </w:numPr>
+      </w:pPr>
+      <w:r>
+        <w:t>G</w:t>
+      </w:r>
+      <w:r>
+        <w:t xml:space="preserve">arage: </w:t>
+      </w:r>
+      <w:hyperlink r:id="rId21" w:history="1">
         <w:r>
           <w:rPr>
             <w:rStyle w:val="Hyperlink"/>
@@ -5051,10 +5247,20 @@
       </w:hyperlink>
     </w:p>
     <w:p>
-      <w:r>
-        <w:t xml:space="preserve">office: </w:t>
-      </w:r>
-      <w:hyperlink r:id="rId16" w:history="1">
+      <w:pPr>
+        <w:pStyle w:val="ListParagraph"/>
+        <w:numPr>
+          <w:ilvl w:val="0"/>
+          <w:numId w:val="2"/>
+        </w:numPr>
+      </w:pPr>
+      <w:r>
+        <w:t>O</w:t>
+      </w:r>
+      <w:r>
+        <w:t xml:space="preserve">ffice: </w:t>
+      </w:r>
+      <w:hyperlink r:id="rId22" w:history="1">
         <w:r>
           <w:rPr>
             <w:rStyle w:val="Hyperlink"/>
@@ -5064,7 +5270,50 @@
       </w:hyperlink>
     </w:p>
     <w:p/>
-    <w:p/>
+    <w:p>
+      <w:pPr>
+        <w:pStyle w:val="Heading2"/>
+      </w:pPr>
+      <w:r>
+        <w:t>Other</w:t>
+      </w:r>
+    </w:p>
+    <w:p>
+      <w:pPr>
+        <w:pStyle w:val="ListParagraph"/>
+        <w:numPr>
+          <w:ilvl w:val="0"/>
+          <w:numId w:val="3"/>
+        </w:numPr>
+      </w:pPr>
+      <w:r>
+        <w:t>Edits to the kitchen image was made to simulate the scenario.</w:t>
+      </w:r>
+    </w:p>
+    <w:p>
+      <w:pPr>
+        <w:pStyle w:val="ListParagraph"/>
+        <w:numPr>
+          <w:ilvl w:val="0"/>
+          <w:numId w:val="3"/>
+        </w:numPr>
+      </w:pPr>
+      <w:r>
+        <w:t>Door and window icons in the Doors &amp; windows page were made by me in Paint.</w:t>
+      </w:r>
+    </w:p>
+    <w:p>
+      <w:pPr>
+        <w:pStyle w:val="ListParagraph"/>
+        <w:numPr>
+          <w:ilvl w:val="0"/>
+          <w:numId w:val="3"/>
+        </w:numPr>
+      </w:pPr>
+      <w:r>
+        <w:t>Website Logo made by me.</w:t>
+      </w:r>
+    </w:p>
     <w:p>
       <w:pPr>
         <w:rPr>
@@ -5120,6 +5369,475 @@
     </w:p>
   </w:footnote>
 </w:footnotes>
+</file>
+
+<file path=word/numbering.xml><?xml version="1.0" encoding="utf-8"?>
+<w:numbering xmlns:wpc="http://schemas.microsoft.com/office/word/2010/wordprocessingCanvas" xmlns:cx="http://schemas.microsoft.com/office/drawing/2014/chartex" xmlns:cx1="http://schemas.microsoft.com/office/drawing/2015/9/8/chartex" xmlns:cx2="http://schemas.microsoft.com/office/drawing/2015/10/21/chartex" xmlns:mc="http://schemas.openxmlformats.org/markup-compatibility/2006" xmlns:o="urn:schemas-microsoft-com:office:office" xmlns:r="http://schemas.openxmlformats.org/officeDocument/2006/relationships" xmlns:m="http://schemas.openxmlformats.org/officeDocument/2006/math" xmlns:v="urn:schemas-microsoft-com:vml" xmlns:wp14="http://schemas.microsoft.com/office/word/2010/wordprocessingDrawing" xmlns:wp="http://schemas.openxmlformats.org/drawingml/2006/wordprocessingDrawing" xmlns:w10="urn:schemas-microsoft-com:office:word" xmlns:w="http://schemas.openxmlformats.org/wordprocessingml/2006/main" xmlns:w14="http://schemas.microsoft.com/office/word/2010/wordml" xmlns:w15="http://schemas.microsoft.com/office/word/2012/wordml" xmlns:w16se="http://schemas.microsoft.com/office/word/2015/wordml/symex" xmlns:wpg="http://schemas.microsoft.com/office/word/2010/wordprocessingGroup" xmlns:wpi="http://schemas.microsoft.com/office/word/2010/wordprocessingInk" xmlns:wne="http://schemas.microsoft.com/office/word/2006/wordml" xmlns:wps="http://schemas.microsoft.com/office/word/2010/wordprocessingShape" mc:Ignorable="w14 w15 w16se wp14">
+  <w:abstractNum w:abstractNumId="0" w15:restartNumberingAfterBreak="0">
+    <w:nsid w:val="202B467C"/>
+    <w:multiLevelType w:val="hybridMultilevel"/>
+    <w:tmpl w:val="7D98BDBE"/>
+    <w:lvl w:ilvl="0" w:tplc="14090001">
+      <w:start w:val="1"/>
+      <w:numFmt w:val="bullet"/>
+      <w:lvlText w:val=""/>
+      <w:lvlJc w:val="left"/>
+      <w:pPr>
+        <w:ind w:left="720" w:hanging="360"/>
+      </w:pPr>
+      <w:rPr>
+        <w:rFonts w:ascii="Symbol" w:hAnsi="Symbol" w:hint="default"/>
+      </w:rPr>
+    </w:lvl>
+    <w:lvl w:ilvl="1" w:tplc="14090003" w:tentative="1">
+      <w:start w:val="1"/>
+      <w:numFmt w:val="bullet"/>
+      <w:lvlText w:val="o"/>
+      <w:lvlJc w:val="left"/>
+      <w:pPr>
+        <w:ind w:left="1440" w:hanging="360"/>
+      </w:pPr>
+      <w:rPr>
+        <w:rFonts w:ascii="Courier New" w:hAnsi="Courier New" w:cs="Courier New" w:hint="default"/>
+      </w:rPr>
+    </w:lvl>
+    <w:lvl w:ilvl="2" w:tplc="14090005" w:tentative="1">
+      <w:start w:val="1"/>
+      <w:numFmt w:val="bullet"/>
+      <w:lvlText w:val=""/>
+      <w:lvlJc w:val="left"/>
+      <w:pPr>
+        <w:ind w:left="2160" w:hanging="360"/>
+      </w:pPr>
+      <w:rPr>
+        <w:rFonts w:ascii="Wingdings" w:hAnsi="Wingdings" w:hint="default"/>
+      </w:rPr>
+    </w:lvl>
+    <w:lvl w:ilvl="3" w:tplc="14090001" w:tentative="1">
+      <w:start w:val="1"/>
+      <w:numFmt w:val="bullet"/>
+      <w:lvlText w:val=""/>
+      <w:lvlJc w:val="left"/>
+      <w:pPr>
+        <w:ind w:left="2880" w:hanging="360"/>
+      </w:pPr>
+      <w:rPr>
+        <w:rFonts w:ascii="Symbol" w:hAnsi="Symbol" w:hint="default"/>
+      </w:rPr>
+    </w:lvl>
+    <w:lvl w:ilvl="4" w:tplc="14090003" w:tentative="1">
+      <w:start w:val="1"/>
+      <w:numFmt w:val="bullet"/>
+      <w:lvlText w:val="o"/>
+      <w:lvlJc w:val="left"/>
+      <w:pPr>
+        <w:ind w:left="3600" w:hanging="360"/>
+      </w:pPr>
+      <w:rPr>
+        <w:rFonts w:ascii="Courier New" w:hAnsi="Courier New" w:cs="Courier New" w:hint="default"/>
+      </w:rPr>
+    </w:lvl>
+    <w:lvl w:ilvl="5" w:tplc="14090005" w:tentative="1">
+      <w:start w:val="1"/>
+      <w:numFmt w:val="bullet"/>
+      <w:lvlText w:val=""/>
+      <w:lvlJc w:val="left"/>
+      <w:pPr>
+        <w:ind w:left="4320" w:hanging="360"/>
+      </w:pPr>
+      <w:rPr>
+        <w:rFonts w:ascii="Wingdings" w:hAnsi="Wingdings" w:hint="default"/>
+      </w:rPr>
+    </w:lvl>
+    <w:lvl w:ilvl="6" w:tplc="14090001" w:tentative="1">
+      <w:start w:val="1"/>
+      <w:numFmt w:val="bullet"/>
+      <w:lvlText w:val=""/>
+      <w:lvlJc w:val="left"/>
+      <w:pPr>
+        <w:ind w:left="5040" w:hanging="360"/>
+      </w:pPr>
+      <w:rPr>
+        <w:rFonts w:ascii="Symbol" w:hAnsi="Symbol" w:hint="default"/>
+      </w:rPr>
+    </w:lvl>
+    <w:lvl w:ilvl="7" w:tplc="14090003" w:tentative="1">
+      <w:start w:val="1"/>
+      <w:numFmt w:val="bullet"/>
+      <w:lvlText w:val="o"/>
+      <w:lvlJc w:val="left"/>
+      <w:pPr>
+        <w:ind w:left="5760" w:hanging="360"/>
+      </w:pPr>
+      <w:rPr>
+        <w:rFonts w:ascii="Courier New" w:hAnsi="Courier New" w:cs="Courier New" w:hint="default"/>
+      </w:rPr>
+    </w:lvl>
+    <w:lvl w:ilvl="8" w:tplc="14090005" w:tentative="1">
+      <w:start w:val="1"/>
+      <w:numFmt w:val="bullet"/>
+      <w:lvlText w:val=""/>
+      <w:lvlJc w:val="left"/>
+      <w:pPr>
+        <w:ind w:left="6480" w:hanging="360"/>
+      </w:pPr>
+      <w:rPr>
+        <w:rFonts w:ascii="Wingdings" w:hAnsi="Wingdings" w:hint="default"/>
+      </w:rPr>
+    </w:lvl>
+  </w:abstractNum>
+  <w:abstractNum w:abstractNumId="1" w15:restartNumberingAfterBreak="0">
+    <w:nsid w:val="4A9B5BBD"/>
+    <w:multiLevelType w:val="hybridMultilevel"/>
+    <w:tmpl w:val="BDB8CE08"/>
+    <w:lvl w:ilvl="0" w:tplc="14090001">
+      <w:start w:val="1"/>
+      <w:numFmt w:val="bullet"/>
+      <w:lvlText w:val=""/>
+      <w:lvlJc w:val="left"/>
+      <w:pPr>
+        <w:ind w:left="720" w:hanging="360"/>
+      </w:pPr>
+      <w:rPr>
+        <w:rFonts w:ascii="Symbol" w:hAnsi="Symbol" w:hint="default"/>
+      </w:rPr>
+    </w:lvl>
+    <w:lvl w:ilvl="1" w:tplc="14090003" w:tentative="1">
+      <w:start w:val="1"/>
+      <w:numFmt w:val="bullet"/>
+      <w:lvlText w:val="o"/>
+      <w:lvlJc w:val="left"/>
+      <w:pPr>
+        <w:ind w:left="1440" w:hanging="360"/>
+      </w:pPr>
+      <w:rPr>
+        <w:rFonts w:ascii="Courier New" w:hAnsi="Courier New" w:cs="Courier New" w:hint="default"/>
+      </w:rPr>
+    </w:lvl>
+    <w:lvl w:ilvl="2" w:tplc="14090005" w:tentative="1">
+      <w:start w:val="1"/>
+      <w:numFmt w:val="bullet"/>
+      <w:lvlText w:val=""/>
+      <w:lvlJc w:val="left"/>
+      <w:pPr>
+        <w:ind w:left="2160" w:hanging="360"/>
+      </w:pPr>
+      <w:rPr>
+        <w:rFonts w:ascii="Wingdings" w:hAnsi="Wingdings" w:hint="default"/>
+      </w:rPr>
+    </w:lvl>
+    <w:lvl w:ilvl="3" w:tplc="14090001" w:tentative="1">
+      <w:start w:val="1"/>
+      <w:numFmt w:val="bullet"/>
+      <w:lvlText w:val=""/>
+      <w:lvlJc w:val="left"/>
+      <w:pPr>
+        <w:ind w:left="2880" w:hanging="360"/>
+      </w:pPr>
+      <w:rPr>
+        <w:rFonts w:ascii="Symbol" w:hAnsi="Symbol" w:hint="default"/>
+      </w:rPr>
+    </w:lvl>
+    <w:lvl w:ilvl="4" w:tplc="14090003" w:tentative="1">
+      <w:start w:val="1"/>
+      <w:numFmt w:val="bullet"/>
+      <w:lvlText w:val="o"/>
+      <w:lvlJc w:val="left"/>
+      <w:pPr>
+        <w:ind w:left="3600" w:hanging="360"/>
+      </w:pPr>
+      <w:rPr>
+        <w:rFonts w:ascii="Courier New" w:hAnsi="Courier New" w:cs="Courier New" w:hint="default"/>
+      </w:rPr>
+    </w:lvl>
+    <w:lvl w:ilvl="5" w:tplc="14090005" w:tentative="1">
+      <w:start w:val="1"/>
+      <w:numFmt w:val="bullet"/>
+      <w:lvlText w:val=""/>
+      <w:lvlJc w:val="left"/>
+      <w:pPr>
+        <w:ind w:left="4320" w:hanging="360"/>
+      </w:pPr>
+      <w:rPr>
+        <w:rFonts w:ascii="Wingdings" w:hAnsi="Wingdings" w:hint="default"/>
+      </w:rPr>
+    </w:lvl>
+    <w:lvl w:ilvl="6" w:tplc="14090001" w:tentative="1">
+      <w:start w:val="1"/>
+      <w:numFmt w:val="bullet"/>
+      <w:lvlText w:val=""/>
+      <w:lvlJc w:val="left"/>
+      <w:pPr>
+        <w:ind w:left="5040" w:hanging="360"/>
+      </w:pPr>
+      <w:rPr>
+        <w:rFonts w:ascii="Symbol" w:hAnsi="Symbol" w:hint="default"/>
+      </w:rPr>
+    </w:lvl>
+    <w:lvl w:ilvl="7" w:tplc="14090003" w:tentative="1">
+      <w:start w:val="1"/>
+      <w:numFmt w:val="bullet"/>
+      <w:lvlText w:val="o"/>
+      <w:lvlJc w:val="left"/>
+      <w:pPr>
+        <w:ind w:left="5760" w:hanging="360"/>
+      </w:pPr>
+      <w:rPr>
+        <w:rFonts w:ascii="Courier New" w:hAnsi="Courier New" w:cs="Courier New" w:hint="default"/>
+      </w:rPr>
+    </w:lvl>
+    <w:lvl w:ilvl="8" w:tplc="14090005" w:tentative="1">
+      <w:start w:val="1"/>
+      <w:numFmt w:val="bullet"/>
+      <w:lvlText w:val=""/>
+      <w:lvlJc w:val="left"/>
+      <w:pPr>
+        <w:ind w:left="6480" w:hanging="360"/>
+      </w:pPr>
+      <w:rPr>
+        <w:rFonts w:ascii="Wingdings" w:hAnsi="Wingdings" w:hint="default"/>
+      </w:rPr>
+    </w:lvl>
+  </w:abstractNum>
+  <w:abstractNum w:abstractNumId="2" w15:restartNumberingAfterBreak="0">
+    <w:nsid w:val="5C53352B"/>
+    <w:multiLevelType w:val="hybridMultilevel"/>
+    <w:tmpl w:val="00341E2A"/>
+    <w:lvl w:ilvl="0" w:tplc="14090001">
+      <w:start w:val="1"/>
+      <w:numFmt w:val="bullet"/>
+      <w:lvlText w:val=""/>
+      <w:lvlJc w:val="left"/>
+      <w:pPr>
+        <w:ind w:left="720" w:hanging="360"/>
+      </w:pPr>
+      <w:rPr>
+        <w:rFonts w:ascii="Symbol" w:hAnsi="Symbol" w:hint="default"/>
+      </w:rPr>
+    </w:lvl>
+    <w:lvl w:ilvl="1" w:tplc="14090003" w:tentative="1">
+      <w:start w:val="1"/>
+      <w:numFmt w:val="bullet"/>
+      <w:lvlText w:val="o"/>
+      <w:lvlJc w:val="left"/>
+      <w:pPr>
+        <w:ind w:left="1440" w:hanging="360"/>
+      </w:pPr>
+      <w:rPr>
+        <w:rFonts w:ascii="Courier New" w:hAnsi="Courier New" w:cs="Courier New" w:hint="default"/>
+      </w:rPr>
+    </w:lvl>
+    <w:lvl w:ilvl="2" w:tplc="14090005" w:tentative="1">
+      <w:start w:val="1"/>
+      <w:numFmt w:val="bullet"/>
+      <w:lvlText w:val=""/>
+      <w:lvlJc w:val="left"/>
+      <w:pPr>
+        <w:ind w:left="2160" w:hanging="360"/>
+      </w:pPr>
+      <w:rPr>
+        <w:rFonts w:ascii="Wingdings" w:hAnsi="Wingdings" w:hint="default"/>
+      </w:rPr>
+    </w:lvl>
+    <w:lvl w:ilvl="3" w:tplc="14090001" w:tentative="1">
+      <w:start w:val="1"/>
+      <w:numFmt w:val="bullet"/>
+      <w:lvlText w:val=""/>
+      <w:lvlJc w:val="left"/>
+      <w:pPr>
+        <w:ind w:left="2880" w:hanging="360"/>
+      </w:pPr>
+      <w:rPr>
+        <w:rFonts w:ascii="Symbol" w:hAnsi="Symbol" w:hint="default"/>
+      </w:rPr>
+    </w:lvl>
+    <w:lvl w:ilvl="4" w:tplc="14090003" w:tentative="1">
+      <w:start w:val="1"/>
+      <w:numFmt w:val="bullet"/>
+      <w:lvlText w:val="o"/>
+      <w:lvlJc w:val="left"/>
+      <w:pPr>
+        <w:ind w:left="3600" w:hanging="360"/>
+      </w:pPr>
+      <w:rPr>
+        <w:rFonts w:ascii="Courier New" w:hAnsi="Courier New" w:cs="Courier New" w:hint="default"/>
+      </w:rPr>
+    </w:lvl>
+    <w:lvl w:ilvl="5" w:tplc="14090005" w:tentative="1">
+      <w:start w:val="1"/>
+      <w:numFmt w:val="bullet"/>
+      <w:lvlText w:val=""/>
+      <w:lvlJc w:val="left"/>
+      <w:pPr>
+        <w:ind w:left="4320" w:hanging="360"/>
+      </w:pPr>
+      <w:rPr>
+        <w:rFonts w:ascii="Wingdings" w:hAnsi="Wingdings" w:hint="default"/>
+      </w:rPr>
+    </w:lvl>
+    <w:lvl w:ilvl="6" w:tplc="14090001" w:tentative="1">
+      <w:start w:val="1"/>
+      <w:numFmt w:val="bullet"/>
+      <w:lvlText w:val=""/>
+      <w:lvlJc w:val="left"/>
+      <w:pPr>
+        <w:ind w:left="5040" w:hanging="360"/>
+      </w:pPr>
+      <w:rPr>
+        <w:rFonts w:ascii="Symbol" w:hAnsi="Symbol" w:hint="default"/>
+      </w:rPr>
+    </w:lvl>
+    <w:lvl w:ilvl="7" w:tplc="14090003" w:tentative="1">
+      <w:start w:val="1"/>
+      <w:numFmt w:val="bullet"/>
+      <w:lvlText w:val="o"/>
+      <w:lvlJc w:val="left"/>
+      <w:pPr>
+        <w:ind w:left="5760" w:hanging="360"/>
+      </w:pPr>
+      <w:rPr>
+        <w:rFonts w:ascii="Courier New" w:hAnsi="Courier New" w:cs="Courier New" w:hint="default"/>
+      </w:rPr>
+    </w:lvl>
+    <w:lvl w:ilvl="8" w:tplc="14090005" w:tentative="1">
+      <w:start w:val="1"/>
+      <w:numFmt w:val="bullet"/>
+      <w:lvlText w:val=""/>
+      <w:lvlJc w:val="left"/>
+      <w:pPr>
+        <w:ind w:left="6480" w:hanging="360"/>
+      </w:pPr>
+      <w:rPr>
+        <w:rFonts w:ascii="Wingdings" w:hAnsi="Wingdings" w:hint="default"/>
+      </w:rPr>
+    </w:lvl>
+  </w:abstractNum>
+  <w:abstractNum w:abstractNumId="3" w15:restartNumberingAfterBreak="0">
+    <w:nsid w:val="61C17468"/>
+    <w:multiLevelType w:val="hybridMultilevel"/>
+    <w:tmpl w:val="CC3CC09A"/>
+    <w:lvl w:ilvl="0" w:tplc="14090001">
+      <w:start w:val="1"/>
+      <w:numFmt w:val="bullet"/>
+      <w:lvlText w:val=""/>
+      <w:lvlJc w:val="left"/>
+      <w:pPr>
+        <w:ind w:left="720" w:hanging="360"/>
+      </w:pPr>
+      <w:rPr>
+        <w:rFonts w:ascii="Symbol" w:hAnsi="Symbol" w:hint="default"/>
+      </w:rPr>
+    </w:lvl>
+    <w:lvl w:ilvl="1" w:tplc="14090003" w:tentative="1">
+      <w:start w:val="1"/>
+      <w:numFmt w:val="bullet"/>
+      <w:lvlText w:val="o"/>
+      <w:lvlJc w:val="left"/>
+      <w:pPr>
+        <w:ind w:left="1440" w:hanging="360"/>
+      </w:pPr>
+      <w:rPr>
+        <w:rFonts w:ascii="Courier New" w:hAnsi="Courier New" w:cs="Courier New" w:hint="default"/>
+      </w:rPr>
+    </w:lvl>
+    <w:lvl w:ilvl="2" w:tplc="14090005" w:tentative="1">
+      <w:start w:val="1"/>
+      <w:numFmt w:val="bullet"/>
+      <w:lvlText w:val=""/>
+      <w:lvlJc w:val="left"/>
+      <w:pPr>
+        <w:ind w:left="2160" w:hanging="360"/>
+      </w:pPr>
+      <w:rPr>
+        <w:rFonts w:ascii="Wingdings" w:hAnsi="Wingdings" w:hint="default"/>
+      </w:rPr>
+    </w:lvl>
+    <w:lvl w:ilvl="3" w:tplc="14090001" w:tentative="1">
+      <w:start w:val="1"/>
+      <w:numFmt w:val="bullet"/>
+      <w:lvlText w:val=""/>
+      <w:lvlJc w:val="left"/>
+      <w:pPr>
+        <w:ind w:left="2880" w:hanging="360"/>
+      </w:pPr>
+      <w:rPr>
+        <w:rFonts w:ascii="Symbol" w:hAnsi="Symbol" w:hint="default"/>
+      </w:rPr>
+    </w:lvl>
+    <w:lvl w:ilvl="4" w:tplc="14090003" w:tentative="1">
+      <w:start w:val="1"/>
+      <w:numFmt w:val="bullet"/>
+      <w:lvlText w:val="o"/>
+      <w:lvlJc w:val="left"/>
+      <w:pPr>
+        <w:ind w:left="3600" w:hanging="360"/>
+      </w:pPr>
+      <w:rPr>
+        <w:rFonts w:ascii="Courier New" w:hAnsi="Courier New" w:cs="Courier New" w:hint="default"/>
+      </w:rPr>
+    </w:lvl>
+    <w:lvl w:ilvl="5" w:tplc="14090005" w:tentative="1">
+      <w:start w:val="1"/>
+      <w:numFmt w:val="bullet"/>
+      <w:lvlText w:val=""/>
+      <w:lvlJc w:val="left"/>
+      <w:pPr>
+        <w:ind w:left="4320" w:hanging="360"/>
+      </w:pPr>
+      <w:rPr>
+        <w:rFonts w:ascii="Wingdings" w:hAnsi="Wingdings" w:hint="default"/>
+      </w:rPr>
+    </w:lvl>
+    <w:lvl w:ilvl="6" w:tplc="14090001" w:tentative="1">
+      <w:start w:val="1"/>
+      <w:numFmt w:val="bullet"/>
+      <w:lvlText w:val=""/>
+      <w:lvlJc w:val="left"/>
+      <w:pPr>
+        <w:ind w:left="5040" w:hanging="360"/>
+      </w:pPr>
+      <w:rPr>
+        <w:rFonts w:ascii="Symbol" w:hAnsi="Symbol" w:hint="default"/>
+      </w:rPr>
+    </w:lvl>
+    <w:lvl w:ilvl="7" w:tplc="14090003" w:tentative="1">
+      <w:start w:val="1"/>
+      <w:numFmt w:val="bullet"/>
+      <w:lvlText w:val="o"/>
+      <w:lvlJc w:val="left"/>
+      <w:pPr>
+        <w:ind w:left="5760" w:hanging="360"/>
+      </w:pPr>
+      <w:rPr>
+        <w:rFonts w:ascii="Courier New" w:hAnsi="Courier New" w:cs="Courier New" w:hint="default"/>
+      </w:rPr>
+    </w:lvl>
+    <w:lvl w:ilvl="8" w:tplc="14090005" w:tentative="1">
+      <w:start w:val="1"/>
+      <w:numFmt w:val="bullet"/>
+      <w:lvlText w:val=""/>
+      <w:lvlJc w:val="left"/>
+      <w:pPr>
+        <w:ind w:left="6480" w:hanging="360"/>
+      </w:pPr>
+      <w:rPr>
+        <w:rFonts w:ascii="Wingdings" w:hAnsi="Wingdings" w:hint="default"/>
+      </w:rPr>
+    </w:lvl>
+  </w:abstractNum>
+  <w:num w:numId="1">
+    <w:abstractNumId w:val="3"/>
+  </w:num>
+  <w:num w:numId="2">
+    <w:abstractNumId w:val="1"/>
+  </w:num>
+  <w:num w:numId="3">
+    <w:abstractNumId w:val="2"/>
+  </w:num>
+  <w:num w:numId="4">
+    <w:abstractNumId w:val="0"/>
+  </w:num>
+</w:numbering>
 </file>
 
 <file path=word/styles.xml><?xml version="1.0" encoding="utf-8"?>
@@ -6200,6 +6918,17 @@
       <w:outlineLvl w:val="9"/>
     </w:pPr>
   </w:style>
+  <w:style w:type="paragraph" w:styleId="ListParagraph">
+    <w:name w:val="List Paragraph"/>
+    <w:basedOn w:val="Normal"/>
+    <w:uiPriority w:val="34"/>
+    <w:qFormat/>
+    <w:rsid w:val="006001A4"/>
+    <w:pPr>
+      <w:ind w:left="720"/>
+      <w:contextualSpacing/>
+    </w:pPr>
+  </w:style>
 </w:styles>
 </file>
 
@@ -6522,7 +7251,7 @@
 </file>
 
 <file path=customXml/itemProps2.xml><?xml version="1.0" encoding="utf-8"?>
-<ds:datastoreItem xmlns:ds="http://schemas.openxmlformats.org/officeDocument/2006/customXml" ds:itemID="{E4D732F2-F8BD-41B1-BAD2-899345BF2026}">
+<ds:datastoreItem xmlns:ds="http://schemas.openxmlformats.org/officeDocument/2006/customXml" ds:itemID="{6941170F-98A5-47FA-9DE4-DC41E1E22BB2}">
   <ds:schemaRefs>
     <ds:schemaRef ds:uri="http://schemas.openxmlformats.org/officeDocument/2006/bibliography"/>
   </ds:schemaRefs>

</xml_diff>